<commit_message>
Add Kubernetes' tutorial content
</commit_message>
<xml_diff>
--- a/Docker e Kubernetes.docx
+++ b/Docker e Kubernetes.docx
@@ -76,7 +76,7 @@
           <w:lang w:val="pt-BR"/>
         </w:rPr>
       </w:pPr>
-      <w:hyperlink r:id="rId10" w:history="1">
+      <w:hyperlink r:id="rId11" w:history="1">
         <w:r>
           <w:rPr>
             <w:rStyle w:val="Hyperlink"/>
@@ -133,7 +133,7 @@
           <w:rStyle w:val="Hyperlink"/>
         </w:rPr>
       </w:pPr>
-      <w:hyperlink r:id="rId11" w:history="1">
+      <w:hyperlink r:id="rId12" w:history="1">
         <w:r>
           <w:rPr>
             <w:rStyle w:val="Hyperlink"/>
@@ -303,7 +303,7 @@
           <w:lang w:val="pt-BR"/>
         </w:rPr>
       </w:pPr>
-      <w:hyperlink r:id="rId12" w:history="1">
+      <w:hyperlink r:id="rId13" w:history="1">
         <w:r>
           <w:rPr>
             <w:rStyle w:val="Hyperlink"/>
@@ -327,66 +327,18 @@
       <w:r>
         <w:t xml:space="preserve"> (Docker)</w:t>
       </w:r>
-      <w:bookmarkStart w:id="0" w:name="_GoBack"/>
-      <w:bookmarkEnd w:id="0"/>
-    </w:p>
-    <w:p>
-      <w:pPr>
-        <w:rPr>
-          <w:lang w:val="pt-BR"/>
-        </w:rPr>
-      </w:pPr>
-      <w:r>
-        <w:rPr>
-          <w:lang w:val="pt-BR"/>
-        </w:rPr>
-        <w:fldChar w:fldCharType="begin"/>
-      </w:r>
-      <w:r>
-        <w:rPr>
-          <w:lang w:val="pt-BR"/>
-        </w:rPr>
-        <w:instrText xml:space="preserve"> HYPERLINK "</w:instrText>
-      </w:r>
-      <w:r>
-        <w:rPr>
-          <w:lang w:val="pt-BR"/>
-        </w:rPr>
-        <w:instrText>https://www.docker.com/resources/what-container</w:instrText>
-      </w:r>
-      <w:r>
-        <w:rPr>
-          <w:lang w:val="pt-BR"/>
-        </w:rPr>
-        <w:instrText xml:space="preserve">" </w:instrText>
-      </w:r>
-      <w:r>
-        <w:rPr>
-          <w:lang w:val="pt-BR"/>
-        </w:rPr>
-        <w:fldChar w:fldCharType="separate"/>
-      </w:r>
-      <w:r>
-        <w:rPr>
-          <w:rStyle w:val="Hyperlink"/>
-          <w:lang w:val="pt-BR"/>
-        </w:rPr>
-        <w:t>https://www.docker.com/resources/what-container</w:t>
-      </w:r>
-      <w:r>
-        <w:rPr>
-          <w:lang w:val="pt-BR"/>
-        </w:rPr>
-        <w:fldChar w:fldCharType="end"/>
-      </w:r>
-    </w:p>
-    <w:p>
-      <w:pPr>
-        <w:rPr>
-          <w:lang w:val="pt-BR"/>
-        </w:rPr>
-      </w:pPr>
-    </w:p>
+    </w:p>
+    <w:p>
+      <w:hyperlink r:id="rId14" w:history="1">
+        <w:r>
+          <w:rPr>
+            <w:rStyle w:val="Hyperlink"/>
+          </w:rPr>
+          <w:t>https://www.docker.com/resources/what-container</w:t>
+        </w:r>
+      </w:hyperlink>
+    </w:p>
+    <w:p/>
     <w:p>
       <w:pPr>
         <w:pStyle w:val="Heading1"/>
@@ -507,7 +459,7 @@
           <w:lang w:val="pt-BR"/>
         </w:rPr>
       </w:pPr>
-      <w:hyperlink r:id="rId13" w:history="1">
+      <w:hyperlink r:id="rId15" w:history="1">
         <w:r>
           <w:rPr>
             <w:rStyle w:val="Hyperlink"/>
@@ -637,12 +589,7 @@
       </w:r>
     </w:p>
     <w:p>
-      <w:pPr>
-        <w:rPr>
-          <w:lang w:val="pt-BR"/>
-        </w:rPr>
-      </w:pPr>
-      <w:hyperlink r:id="rId14" w:history="1">
+      <w:hyperlink r:id="rId16" w:history="1">
         <w:r>
           <w:rPr>
             <w:rStyle w:val="Hyperlink"/>
@@ -675,7 +622,7 @@
           <w:lang w:val="pt-BR"/>
         </w:rPr>
       </w:pPr>
-      <w:hyperlink r:id="rId15" w:history="1">
+      <w:hyperlink r:id="rId17" w:history="1">
         <w:r>
           <w:rPr>
             <w:rStyle w:val="Hyperlink"/>
@@ -694,48 +641,474 @@
     </w:p>
     <w:p>
       <w:pPr>
-        <w:rPr>
-          <w:lang w:val="pt-BR"/>
-        </w:rPr>
-      </w:pPr>
-    </w:p>
-    <w:p>
-      <w:pPr>
         <w:pStyle w:val="Heading1"/>
-      </w:pPr>
-      <w:r>
+        <w:rPr>
+          <w:lang w:val="pt-BR"/>
+        </w:rPr>
+      </w:pPr>
+      <w:r>
+        <w:rPr>
+          <w:lang w:val="pt-BR"/>
+        </w:rPr>
+        <w:t>Kubernetes Tutorial</w:t>
+      </w:r>
+    </w:p>
+    <w:p>
+      <w:pPr>
+        <w:pStyle w:val="Heading2"/>
+        <w:numPr>
+          <w:ilvl w:val="0"/>
+          <w:numId w:val="38"/>
+        </w:numPr>
+        <w:rPr>
+          <w:lang w:val="pt-BR"/>
+        </w:rPr>
+      </w:pPr>
+      <w:r>
+        <w:rPr>
+          <w:lang w:val="pt-BR"/>
+        </w:rPr>
+        <w:t>Create a Kubernetes cluster</w:t>
+      </w:r>
+    </w:p>
+    <w:p>
+      <w:pPr>
+        <w:pStyle w:val="Heading3"/>
+        <w:rPr>
+          <w:lang w:val="pt-BR"/>
+        </w:rPr>
+      </w:pPr>
+      <w:r>
+        <w:rPr>
+          <w:lang w:val="pt-BR"/>
+        </w:rPr>
+        <w:t>Kubernet Custers</w:t>
+      </w:r>
+    </w:p>
+    <w:p>
+      <w:pPr>
+        <w:jc w:val="both"/>
+        <w:rPr>
+          <w:lang w:val="pt-BR"/>
+        </w:rPr>
+      </w:pPr>
+      <w:r>
+        <w:rPr>
+          <w:lang w:val="pt-BR"/>
+        </w:rPr>
+        <w:tab/>
+        <w:t>Kubernetes é capaz de coordenar um cluster de computadores conectados para trabalharem como se fossem um único computador.</w:t>
+      </w:r>
+    </w:p>
+    <w:p>
+      <w:pPr>
+        <w:jc w:val="both"/>
+        <w:rPr>
+          <w:lang w:val="pt-BR"/>
+        </w:rPr>
+      </w:pPr>
+      <w:r>
+        <w:rPr>
+          <w:lang w:val="pt-BR"/>
+        </w:rPr>
+        <w:tab/>
+      </w:r>
+      <w:r>
+        <w:rPr>
+          <w:lang w:val="pt-BR"/>
+        </w:rPr>
+        <w:t>A</w:t>
+      </w:r>
+      <w:r>
+        <w:rPr>
+          <w:lang w:val="pt-BR"/>
+        </w:rPr>
+        <w:t>s aplicações a serem implantadas devem estar desacopladas de hosts individuais.</w:t>
+      </w:r>
+      <w:r>
+        <w:rPr>
+          <w:lang w:val="pt-BR"/>
+        </w:rPr>
+        <w:t xml:space="preserve"> Elas devem estar dentro de um conteiner.</w:t>
+      </w:r>
+    </w:p>
+    <w:p>
+      <w:pPr>
+        <w:jc w:val="both"/>
+        <w:rPr>
+          <w:lang w:val="pt-BR"/>
+        </w:rPr>
+      </w:pPr>
+      <w:r>
+        <w:rPr>
+          <w:lang w:val="pt-BR"/>
+        </w:rPr>
+        <w:tab/>
+        <w:t>Kubernetes automatiza a distribuição e o agendamento das aplicações em conteiners de maneira eficiente.</w:t>
+      </w:r>
+    </w:p>
+    <w:p>
+      <w:pPr>
+        <w:jc w:val="both"/>
+        <w:rPr>
+          <w:lang w:val="pt-BR"/>
+        </w:rPr>
+      </w:pPr>
+      <w:r>
+        <w:rPr>
+          <w:lang w:val="pt-BR"/>
+        </w:rPr>
+        <w:lastRenderedPageBreak/>
+        <w:tab/>
+        <w:t>Um cluster</w:t>
+      </w:r>
+      <w:r>
+        <w:rPr>
+          <w:lang w:val="pt-BR"/>
+        </w:rPr>
+        <w:t xml:space="preserve"> do</w:t>
+      </w:r>
+      <w:r>
+        <w:rPr>
+          <w:lang w:val="pt-BR"/>
+        </w:rPr>
+        <w:t xml:space="preserve"> kubernet possui dois tipos de recursos:</w:t>
+      </w:r>
+    </w:p>
+    <w:p>
+      <w:pPr>
+        <w:pStyle w:val="ListParagraph"/>
+        <w:numPr>
+          <w:ilvl w:val="0"/>
+          <w:numId w:val="31"/>
+        </w:numPr>
+        <w:jc w:val="both"/>
+        <w:rPr>
+          <w:lang w:val="pt-BR"/>
+        </w:rPr>
+      </w:pPr>
+      <w:r>
+        <w:rPr>
+          <w:lang w:val="pt-BR"/>
+        </w:rPr>
+        <w:t>Master – coordena o cluster</w:t>
+      </w:r>
+    </w:p>
+    <w:p>
+      <w:pPr>
+        <w:pStyle w:val="ListParagraph"/>
+        <w:numPr>
+          <w:ilvl w:val="0"/>
+          <w:numId w:val="31"/>
+        </w:numPr>
+        <w:jc w:val="both"/>
+        <w:rPr>
+          <w:lang w:val="pt-BR"/>
+        </w:rPr>
+      </w:pPr>
+      <w:r>
+        <w:rPr>
+          <w:lang w:val="pt-BR"/>
+        </w:rPr>
+        <w:t xml:space="preserve">Nodes – </w:t>
+      </w:r>
+      <w:r>
+        <w:rPr>
+          <w:i/>
+          <w:lang w:val="pt-BR"/>
+        </w:rPr>
+        <w:t>workers</w:t>
+      </w:r>
+      <w:r>
+        <w:rPr>
+          <w:lang w:val="pt-BR"/>
+        </w:rPr>
+        <w:t xml:space="preserve"> que executam as aplicações</w:t>
+      </w:r>
+    </w:p>
+    <w:p>
+      <w:pPr>
+        <w:ind w:left="360" w:firstLine="348"/>
+        <w:jc w:val="both"/>
+        <w:rPr>
+          <w:lang w:val="pt-BR"/>
+        </w:rPr>
+      </w:pPr>
+      <w:r>
+        <w:rPr>
+          <w:lang w:val="pt-BR"/>
+        </w:rPr>
+        <w:t>O master coordena todas</w:t>
+      </w:r>
+      <w:r>
+        <w:rPr>
+          <w:lang w:val="pt-BR"/>
+        </w:rPr>
+        <w:t xml:space="preserve"> as</w:t>
+      </w:r>
+      <w:r>
+        <w:rPr>
+          <w:lang w:val="pt-BR"/>
+        </w:rPr>
+        <w:t xml:space="preserve"> atividades do cluster, como: agendamento das aplicações, manutenção do estado desejado das aplicações, escalonamento das aplicações. </w:t>
+      </w:r>
+    </w:p>
+    <w:p>
+      <w:pPr>
+        <w:ind w:left="360" w:firstLine="348"/>
+        <w:jc w:val="both"/>
+        <w:rPr>
+          <w:lang w:val="pt-BR"/>
+        </w:rPr>
+      </w:pPr>
+      <w:r>
+        <w:rPr>
+          <w:lang w:val="pt-BR"/>
+        </w:rPr>
+        <w:t>Os nodes podem ser VMs ou computadores físicos. Ele servirá como um “worker” no cluster do kubernetes. Cada node possui um kubelet, que gerencia o node e faz a comunicação entre node e o master. O node de</w:t>
+      </w:r>
+      <w:r>
+        <w:rPr>
+          <w:lang w:val="pt-BR"/>
+        </w:rPr>
+        <w:t>ve</w:t>
+      </w:r>
+      <w:r>
+        <w:rPr>
+          <w:lang w:val="pt-BR"/>
+        </w:rPr>
+        <w:t xml:space="preserve"> possuir uma forma de manipular os conteiners, como o Docker.</w:t>
+      </w:r>
+    </w:p>
+    <w:p>
+      <w:pPr>
+        <w:ind w:left="360" w:firstLine="348"/>
+        <w:jc w:val="both"/>
+        <w:rPr>
+          <w:lang w:val="pt-BR"/>
+        </w:rPr>
+      </w:pPr>
+      <w:r>
+        <w:rPr>
+          <w:lang w:val="pt-BR"/>
+        </w:rPr>
+        <w:t>Em tráfego de produção, um cluster do kubernetes deve possuir pelo menos 3 nodes.</w:t>
+      </w:r>
+    </w:p>
+    <w:p>
+      <w:pPr>
+        <w:ind w:left="360" w:firstLine="348"/>
+        <w:jc w:val="both"/>
+        <w:rPr>
+          <w:lang w:val="pt-BR"/>
+        </w:rPr>
+      </w:pPr>
+      <w:r>
+        <w:rPr>
+          <w:lang w:val="pt-BR"/>
+        </w:rPr>
+        <w:t>Na implantação de aplicações no Kubernet ocorrem:</w:t>
+      </w:r>
+    </w:p>
+    <w:p>
+      <w:pPr>
+        <w:pStyle w:val="ListParagraph"/>
+        <w:numPr>
+          <w:ilvl w:val="0"/>
+          <w:numId w:val="39"/>
+        </w:numPr>
+        <w:jc w:val="both"/>
+        <w:rPr>
+          <w:lang w:val="pt-BR"/>
+        </w:rPr>
+      </w:pPr>
+      <w:r>
+        <w:rPr>
+          <w:lang w:val="pt-BR"/>
+        </w:rPr>
+        <w:t>O master é informado que deve iniciar os application containers.</w:t>
+      </w:r>
+    </w:p>
+    <w:p>
+      <w:pPr>
+        <w:pStyle w:val="ListParagraph"/>
+        <w:numPr>
+          <w:ilvl w:val="0"/>
+          <w:numId w:val="39"/>
+        </w:numPr>
+        <w:jc w:val="both"/>
+        <w:rPr>
+          <w:lang w:val="pt-BR"/>
+        </w:rPr>
+      </w:pPr>
+      <w:r>
+        <w:rPr>
+          <w:lang w:val="pt-BR"/>
+        </w:rPr>
+        <w:t>O master agenda os nodes que devem executar os containers.</w:t>
+      </w:r>
+    </w:p>
+    <w:p>
+      <w:pPr>
+        <w:pStyle w:val="ListParagraph"/>
+        <w:numPr>
+          <w:ilvl w:val="0"/>
+          <w:numId w:val="39"/>
+        </w:numPr>
+        <w:jc w:val="both"/>
+        <w:rPr>
+          <w:lang w:val="pt-BR"/>
+        </w:rPr>
+      </w:pPr>
+      <w:r>
+        <w:rPr>
+          <w:lang w:val="pt-BR"/>
+        </w:rPr>
+        <w:t xml:space="preserve">Os nodes comunicam com o master por meio do Kubernetes API. </w:t>
+      </w:r>
+    </w:p>
+    <w:p>
+      <w:pPr>
+        <w:ind w:left="360" w:firstLine="348"/>
+        <w:jc w:val="both"/>
+        <w:rPr>
+          <w:lang w:val="pt-BR"/>
+        </w:rPr>
+      </w:pPr>
+      <w:r>
+        <w:rPr>
+          <w:lang w:val="pt-BR"/>
+        </w:rPr>
+        <w:t>Kubernetes API</w:t>
+      </w:r>
+      <w:r>
+        <w:rPr>
+          <w:lang w:val="pt-BR"/>
+        </w:rPr>
+        <w:t xml:space="preserve"> é disponibilizada pelo master.</w:t>
+      </w:r>
+      <w:r>
+        <w:rPr>
+          <w:lang w:val="pt-BR"/>
+        </w:rPr>
+        <w:t xml:space="preserve"> Um </w:t>
+      </w:r>
+      <w:commentRangeStart w:id="0"/>
+      <w:r>
+        <w:rPr>
+          <w:lang w:val="pt-BR"/>
+        </w:rPr>
+        <w:t>end-user</w:t>
+      </w:r>
+      <w:commentRangeEnd w:id="0"/>
+      <w:r>
+        <w:rPr>
+          <w:rStyle w:val="CommentReference"/>
+        </w:rPr>
+        <w:commentReference w:id="0"/>
+      </w:r>
+      <w:r>
+        <w:rPr>
+          <w:lang w:val="pt-BR"/>
+        </w:rPr>
+        <w:t xml:space="preserve"> pode utilizar esta API para comunicar com o cluster.</w:t>
+      </w:r>
+    </w:p>
+    <w:p>
+      <w:pPr>
+        <w:ind w:left="360" w:firstLine="348"/>
+        <w:jc w:val="both"/>
+        <w:rPr>
+          <w:lang w:val="pt-BR"/>
+        </w:rPr>
+      </w:pPr>
+      <w:r>
+        <w:rPr>
+          <w:lang w:val="pt-BR"/>
+        </w:rPr>
+        <w:t>O cluster do Kubernetes pode ser implantado em máquinas físicas ou virtuais.</w:t>
+      </w:r>
+    </w:p>
+    <w:p>
+      <w:pPr>
+        <w:ind w:left="360" w:firstLine="348"/>
+        <w:jc w:val="both"/>
+        <w:rPr>
+          <w:lang w:val="pt-BR"/>
+        </w:rPr>
+      </w:pPr>
+      <w:r>
+        <w:rPr>
+          <w:lang w:val="pt-BR"/>
+        </w:rPr>
+        <w:t xml:space="preserve">É possível utilizar o Minikube para desenvolvimento com Kubernetes. Ele cria uma VM e implanta um cluster </w:t>
+      </w:r>
+      <w:r>
+        <w:rPr>
+          <w:lang w:val="pt-BR"/>
+        </w:rPr>
+        <w:t xml:space="preserve">simplificado, contendo apenas </w:t>
+      </w:r>
+      <w:r>
+        <w:rPr>
+          <w:lang w:val="pt-BR"/>
+        </w:rPr>
+        <w:t>um node.</w:t>
+      </w:r>
+    </w:p>
+    <w:p>
+      <w:pPr>
+        <w:ind w:left="360" w:firstLine="348"/>
+        <w:jc w:val="both"/>
+        <w:rPr>
+          <w:lang w:val="pt-BR"/>
+        </w:rPr>
+      </w:pPr>
+      <w:r>
+        <w:rPr>
+          <w:lang w:val="pt-BR"/>
+        </w:rPr>
+        <w:t>https://kubernetes.io/docs/tutorials/kubernetes-basics/create-cluster/cluster-intro/</w:t>
+      </w:r>
+      <w:bookmarkStart w:id="1" w:name="_GoBack"/>
+      <w:bookmarkEnd w:id="1"/>
+    </w:p>
+    <w:p>
+      <w:pPr>
+        <w:pStyle w:val="Heading1"/>
+        <w:rPr>
+          <w:lang w:val="pt-BR"/>
+        </w:rPr>
+      </w:pPr>
+      <w:r>
+        <w:rPr>
+          <w:lang w:val="pt-BR"/>
+        </w:rPr>
         <w:t>Extras</w:t>
       </w:r>
     </w:p>
     <w:p>
       <w:pPr>
         <w:pStyle w:val="Heading2"/>
-      </w:pPr>
-      <w:proofErr w:type="spellStart"/>
-      <w:r>
-        <w:t>Arquitetura</w:t>
-      </w:r>
-      <w:proofErr w:type="spellEnd"/>
-      <w:r>
-        <w:t xml:space="preserve"> </w:t>
-      </w:r>
-      <w:proofErr w:type="spellStart"/>
-      <w:r>
-        <w:t>Monolítica</w:t>
-      </w:r>
-      <w:proofErr w:type="spellEnd"/>
-      <w:r>
-        <w:t xml:space="preserve"> x Micro </w:t>
-      </w:r>
-      <w:proofErr w:type="spellStart"/>
-      <w:r>
-        <w:t>Serviços</w:t>
-      </w:r>
-      <w:proofErr w:type="spellEnd"/>
-    </w:p>
-    <w:p>
-      <w:r>
+        <w:rPr>
+          <w:lang w:val="pt-BR"/>
+        </w:rPr>
+      </w:pPr>
+      <w:r>
+        <w:rPr>
+          <w:lang w:val="pt-BR"/>
+        </w:rPr>
+        <w:t>Arquitetura Monolítica x Micro Serviços</w:t>
+      </w:r>
+    </w:p>
+    <w:p>
+      <w:r>
+        <w:rPr>
+          <w:lang w:val="pt-BR"/>
+        </w:rPr>
         <w:tab/>
+      </w:r>
+      <w:r>
         <w:t>A</w:t>
       </w:r>
     </w:p>
@@ -759,7 +1132,7 @@
       </w:pPr>
     </w:p>
     <w:sectPr>
-      <w:footerReference w:type="default" r:id="rId16"/>
+      <w:footerReference w:type="default" r:id="rId20"/>
       <w:pgSz w:w="12240" w:h="15840"/>
       <w:pgMar w:top="1440" w:right="1440" w:bottom="1440" w:left="1440" w:header="720" w:footer="720" w:gutter="0"/>
       <w:cols w:space="720"/>
@@ -768,6 +1141,35 @@
     </w:sectPr>
   </w:body>
 </w:document>
+</file>
+
+<file path=word/comments.xml><?xml version="1.0" encoding="utf-8"?>
+<w:comments xmlns:wpc="http://schemas.microsoft.com/office/word/2010/wordprocessingCanvas" xmlns:cx="http://schemas.microsoft.com/office/drawing/2014/chartex" xmlns:cx1="http://schemas.microsoft.com/office/drawing/2015/9/8/chartex" xmlns:mc="http://schemas.openxmlformats.org/markup-compatibility/2006" xmlns:o="urn:schemas-microsoft-com:office:office" xmlns:r="http://schemas.openxmlformats.org/officeDocument/2006/relationships" xmlns:m="http://schemas.openxmlformats.org/officeDocument/2006/math" xmlns:v="urn:schemas-microsoft-com:vml" xmlns:wp14="http://schemas.microsoft.com/office/word/2010/wordprocessingDrawing" xmlns:wp="http://schemas.openxmlformats.org/drawingml/2006/wordprocessingDrawing" xmlns:w10="urn:schemas-microsoft-com:office:word" xmlns:w="http://schemas.openxmlformats.org/wordprocessingml/2006/main" xmlns:w14="http://schemas.microsoft.com/office/word/2010/wordml" xmlns:w15="http://schemas.microsoft.com/office/word/2012/wordml" xmlns:w16se="http://schemas.microsoft.com/office/word/2015/wordml/symex" xmlns:wpg="http://schemas.microsoft.com/office/word/2010/wordprocessingGroup" xmlns:wpi="http://schemas.microsoft.com/office/word/2010/wordprocessingInk" xmlns:wne="http://schemas.microsoft.com/office/word/2006/wordml" xmlns:wps="http://schemas.microsoft.com/office/word/2010/wordprocessingShape" mc:Ignorable="w14 w15 w16se wp14">
+  <w:comment w:id="0" w:author="Akemi Kitagami, Elise" w:date="2018-09-05T18:53:00Z" w:initials="AKE">
+    <w:p>
+      <w:pPr>
+        <w:pStyle w:val="CommentText"/>
+      </w:pPr>
+      <w:r>
+        <w:rPr>
+          <w:rStyle w:val="CommentReference"/>
+        </w:rPr>
+        <w:annotationRef/>
+      </w:r>
+      <w:proofErr w:type="spellStart"/>
+      <w:r>
+        <w:t>Pesquisar</w:t>
+      </w:r>
+      <w:proofErr w:type="spellEnd"/>
+    </w:p>
+  </w:comment>
+</w:comments>
+</file>
+
+<file path=word/commentsExtended.xml><?xml version="1.0" encoding="utf-8"?>
+<w15:commentsEx xmlns:wpc="http://schemas.microsoft.com/office/word/2010/wordprocessingCanvas" xmlns:cx="http://schemas.microsoft.com/office/drawing/2014/chartex" xmlns:cx1="http://schemas.microsoft.com/office/drawing/2015/9/8/chartex" xmlns:mc="http://schemas.openxmlformats.org/markup-compatibility/2006" xmlns:o="urn:schemas-microsoft-com:office:office" xmlns:r="http://schemas.openxmlformats.org/officeDocument/2006/relationships" xmlns:m="http://schemas.openxmlformats.org/officeDocument/2006/math" xmlns:v="urn:schemas-microsoft-com:vml" xmlns:wp14="http://schemas.microsoft.com/office/word/2010/wordprocessingDrawing" xmlns:wp="http://schemas.openxmlformats.org/drawingml/2006/wordprocessingDrawing" xmlns:w10="urn:schemas-microsoft-com:office:word" xmlns:w="http://schemas.openxmlformats.org/wordprocessingml/2006/main" xmlns:w14="http://schemas.microsoft.com/office/word/2010/wordml" xmlns:w15="http://schemas.microsoft.com/office/word/2012/wordml" xmlns:w16se="http://schemas.microsoft.com/office/word/2015/wordml/symex" xmlns:wpg="http://schemas.microsoft.com/office/word/2010/wordprocessingGroup" xmlns:wpi="http://schemas.microsoft.com/office/word/2010/wordprocessingInk" xmlns:wne="http://schemas.microsoft.com/office/word/2006/wordml" xmlns:wps="http://schemas.microsoft.com/office/word/2010/wordprocessingShape" mc:Ignorable="w14 w15 w16se wp14">
+  <w15:commentEx w15:paraId="00C393BA" w15:done="0"/>
+</w15:commentsEx>
 </file>
 
 <file path=word/endnotes.xml><?xml version="1.0" encoding="utf-8"?>
@@ -828,7 +1230,7 @@
           <w:rPr>
             <w:noProof/>
           </w:rPr>
-          <w:t>2</w:t>
+          <w:t>3</w:t>
         </w:r>
         <w:r>
           <w:rPr>
@@ -2025,6 +2427,95 @@
     </w:lvl>
   </w:abstractNum>
   <w:abstractNum w:abstractNumId="20" w15:restartNumberingAfterBreak="0">
+    <w:nsid w:val="38A42CDF"/>
+    <w:multiLevelType w:val="hybridMultilevel"/>
+    <w:tmpl w:val="AFF022C6"/>
+    <w:lvl w:ilvl="0" w:tplc="0416000F">
+      <w:start w:val="1"/>
+      <w:numFmt w:val="decimal"/>
+      <w:lvlText w:val="%1."/>
+      <w:lvlJc w:val="left"/>
+      <w:pPr>
+        <w:ind w:left="720" w:hanging="360"/>
+      </w:pPr>
+      <w:rPr>
+        <w:rFonts w:hint="default"/>
+      </w:rPr>
+    </w:lvl>
+    <w:lvl w:ilvl="1" w:tplc="04160019" w:tentative="1">
+      <w:start w:val="1"/>
+      <w:numFmt w:val="lowerLetter"/>
+      <w:lvlText w:val="%2."/>
+      <w:lvlJc w:val="left"/>
+      <w:pPr>
+        <w:ind w:left="1440" w:hanging="360"/>
+      </w:pPr>
+    </w:lvl>
+    <w:lvl w:ilvl="2" w:tplc="0416001B" w:tentative="1">
+      <w:start w:val="1"/>
+      <w:numFmt w:val="lowerRoman"/>
+      <w:lvlText w:val="%3."/>
+      <w:lvlJc w:val="right"/>
+      <w:pPr>
+        <w:ind w:left="2160" w:hanging="180"/>
+      </w:pPr>
+    </w:lvl>
+    <w:lvl w:ilvl="3" w:tplc="0416000F" w:tentative="1">
+      <w:start w:val="1"/>
+      <w:numFmt w:val="decimal"/>
+      <w:lvlText w:val="%4."/>
+      <w:lvlJc w:val="left"/>
+      <w:pPr>
+        <w:ind w:left="2880" w:hanging="360"/>
+      </w:pPr>
+    </w:lvl>
+    <w:lvl w:ilvl="4" w:tplc="04160019" w:tentative="1">
+      <w:start w:val="1"/>
+      <w:numFmt w:val="lowerLetter"/>
+      <w:lvlText w:val="%5."/>
+      <w:lvlJc w:val="left"/>
+      <w:pPr>
+        <w:ind w:left="3600" w:hanging="360"/>
+      </w:pPr>
+    </w:lvl>
+    <w:lvl w:ilvl="5" w:tplc="0416001B" w:tentative="1">
+      <w:start w:val="1"/>
+      <w:numFmt w:val="lowerRoman"/>
+      <w:lvlText w:val="%6."/>
+      <w:lvlJc w:val="right"/>
+      <w:pPr>
+        <w:ind w:left="4320" w:hanging="180"/>
+      </w:pPr>
+    </w:lvl>
+    <w:lvl w:ilvl="6" w:tplc="0416000F" w:tentative="1">
+      <w:start w:val="1"/>
+      <w:numFmt w:val="decimal"/>
+      <w:lvlText w:val="%7."/>
+      <w:lvlJc w:val="left"/>
+      <w:pPr>
+        <w:ind w:left="5040" w:hanging="360"/>
+      </w:pPr>
+    </w:lvl>
+    <w:lvl w:ilvl="7" w:tplc="04160019" w:tentative="1">
+      <w:start w:val="1"/>
+      <w:numFmt w:val="lowerLetter"/>
+      <w:lvlText w:val="%8."/>
+      <w:lvlJc w:val="left"/>
+      <w:pPr>
+        <w:ind w:left="5760" w:hanging="360"/>
+      </w:pPr>
+    </w:lvl>
+    <w:lvl w:ilvl="8" w:tplc="0416001B" w:tentative="1">
+      <w:start w:val="1"/>
+      <w:numFmt w:val="lowerRoman"/>
+      <w:lvlText w:val="%9."/>
+      <w:lvlJc w:val="right"/>
+      <w:pPr>
+        <w:ind w:left="6480" w:hanging="180"/>
+      </w:pPr>
+    </w:lvl>
+  </w:abstractNum>
+  <w:abstractNum w:abstractNumId="21" w15:restartNumberingAfterBreak="0">
     <w:nsid w:val="3AED4C43"/>
     <w:multiLevelType w:val="hybridMultilevel"/>
     <w:tmpl w:val="BC580CF0"/>
@@ -2137,7 +2628,7 @@
       </w:rPr>
     </w:lvl>
   </w:abstractNum>
-  <w:abstractNum w:abstractNumId="21" w15:restartNumberingAfterBreak="0">
+  <w:abstractNum w:abstractNumId="22" w15:restartNumberingAfterBreak="0">
     <w:nsid w:val="3F9A3F7E"/>
     <w:multiLevelType w:val="multilevel"/>
     <w:tmpl w:val="04090023"/>
@@ -2224,7 +2715,7 @@
       </w:pPr>
     </w:lvl>
   </w:abstractNum>
-  <w:abstractNum w:abstractNumId="22" w15:restartNumberingAfterBreak="0">
+  <w:abstractNum w:abstractNumId="23" w15:restartNumberingAfterBreak="0">
     <w:nsid w:val="41592FC1"/>
     <w:multiLevelType w:val="hybridMultilevel"/>
     <w:tmpl w:val="53A08F4A"/>
@@ -2337,7 +2828,7 @@
       </w:rPr>
     </w:lvl>
   </w:abstractNum>
-  <w:abstractNum w:abstractNumId="23" w15:restartNumberingAfterBreak="0">
+  <w:abstractNum w:abstractNumId="24" w15:restartNumberingAfterBreak="0">
     <w:nsid w:val="4986523D"/>
     <w:multiLevelType w:val="multilevel"/>
     <w:tmpl w:val="0409001D"/>
@@ -2423,10 +2914,10 @@
       </w:pPr>
     </w:lvl>
   </w:abstractNum>
-  <w:abstractNum w:abstractNumId="24" w15:restartNumberingAfterBreak="0">
+  <w:abstractNum w:abstractNumId="25" w15:restartNumberingAfterBreak="0">
     <w:nsid w:val="5ACB7926"/>
     <w:multiLevelType w:val="hybridMultilevel"/>
-    <w:tmpl w:val="1430CE9A"/>
+    <w:tmpl w:val="045A2962"/>
     <w:lvl w:ilvl="0" w:tplc="04160001">
       <w:start w:val="1"/>
       <w:numFmt w:val="bullet"/>
@@ -2534,6 +3025,181 @@
       <w:rPr>
         <w:rFonts w:ascii="Wingdings" w:hAnsi="Wingdings" w:hint="default"/>
       </w:rPr>
+    </w:lvl>
+  </w:abstractNum>
+  <w:abstractNum w:abstractNumId="26" w15:restartNumberingAfterBreak="0">
+    <w:nsid w:val="61EC5FF7"/>
+    <w:multiLevelType w:val="hybridMultilevel"/>
+    <w:tmpl w:val="AFF022C6"/>
+    <w:lvl w:ilvl="0" w:tplc="0416000F">
+      <w:start w:val="1"/>
+      <w:numFmt w:val="decimal"/>
+      <w:lvlText w:val="%1."/>
+      <w:lvlJc w:val="left"/>
+      <w:pPr>
+        <w:ind w:left="720" w:hanging="360"/>
+      </w:pPr>
+      <w:rPr>
+        <w:rFonts w:hint="default"/>
+      </w:rPr>
+    </w:lvl>
+    <w:lvl w:ilvl="1" w:tplc="04160019" w:tentative="1">
+      <w:start w:val="1"/>
+      <w:numFmt w:val="lowerLetter"/>
+      <w:lvlText w:val="%2."/>
+      <w:lvlJc w:val="left"/>
+      <w:pPr>
+        <w:ind w:left="1440" w:hanging="360"/>
+      </w:pPr>
+    </w:lvl>
+    <w:lvl w:ilvl="2" w:tplc="0416001B" w:tentative="1">
+      <w:start w:val="1"/>
+      <w:numFmt w:val="lowerRoman"/>
+      <w:lvlText w:val="%3."/>
+      <w:lvlJc w:val="right"/>
+      <w:pPr>
+        <w:ind w:left="2160" w:hanging="180"/>
+      </w:pPr>
+    </w:lvl>
+    <w:lvl w:ilvl="3" w:tplc="0416000F" w:tentative="1">
+      <w:start w:val="1"/>
+      <w:numFmt w:val="decimal"/>
+      <w:lvlText w:val="%4."/>
+      <w:lvlJc w:val="left"/>
+      <w:pPr>
+        <w:ind w:left="2880" w:hanging="360"/>
+      </w:pPr>
+    </w:lvl>
+    <w:lvl w:ilvl="4" w:tplc="04160019" w:tentative="1">
+      <w:start w:val="1"/>
+      <w:numFmt w:val="lowerLetter"/>
+      <w:lvlText w:val="%5."/>
+      <w:lvlJc w:val="left"/>
+      <w:pPr>
+        <w:ind w:left="3600" w:hanging="360"/>
+      </w:pPr>
+    </w:lvl>
+    <w:lvl w:ilvl="5" w:tplc="0416001B" w:tentative="1">
+      <w:start w:val="1"/>
+      <w:numFmt w:val="lowerRoman"/>
+      <w:lvlText w:val="%6."/>
+      <w:lvlJc w:val="right"/>
+      <w:pPr>
+        <w:ind w:left="4320" w:hanging="180"/>
+      </w:pPr>
+    </w:lvl>
+    <w:lvl w:ilvl="6" w:tplc="0416000F" w:tentative="1">
+      <w:start w:val="1"/>
+      <w:numFmt w:val="decimal"/>
+      <w:lvlText w:val="%7."/>
+      <w:lvlJc w:val="left"/>
+      <w:pPr>
+        <w:ind w:left="5040" w:hanging="360"/>
+      </w:pPr>
+    </w:lvl>
+    <w:lvl w:ilvl="7" w:tplc="04160019" w:tentative="1">
+      <w:start w:val="1"/>
+      <w:numFmt w:val="lowerLetter"/>
+      <w:lvlText w:val="%8."/>
+      <w:lvlJc w:val="left"/>
+      <w:pPr>
+        <w:ind w:left="5760" w:hanging="360"/>
+      </w:pPr>
+    </w:lvl>
+    <w:lvl w:ilvl="8" w:tplc="0416001B" w:tentative="1">
+      <w:start w:val="1"/>
+      <w:numFmt w:val="lowerRoman"/>
+      <w:lvlText w:val="%9."/>
+      <w:lvlJc w:val="right"/>
+      <w:pPr>
+        <w:ind w:left="6480" w:hanging="180"/>
+      </w:pPr>
+    </w:lvl>
+  </w:abstractNum>
+  <w:abstractNum w:abstractNumId="27" w15:restartNumberingAfterBreak="0">
+    <w:nsid w:val="65954494"/>
+    <w:multiLevelType w:val="hybridMultilevel"/>
+    <w:tmpl w:val="347AAC6E"/>
+    <w:lvl w:ilvl="0" w:tplc="0416000F">
+      <w:start w:val="1"/>
+      <w:numFmt w:val="decimal"/>
+      <w:lvlText w:val="%1."/>
+      <w:lvlJc w:val="left"/>
+      <w:pPr>
+        <w:ind w:left="720" w:hanging="360"/>
+      </w:pPr>
+    </w:lvl>
+    <w:lvl w:ilvl="1" w:tplc="04160019" w:tentative="1">
+      <w:start w:val="1"/>
+      <w:numFmt w:val="lowerLetter"/>
+      <w:lvlText w:val="%2."/>
+      <w:lvlJc w:val="left"/>
+      <w:pPr>
+        <w:ind w:left="1440" w:hanging="360"/>
+      </w:pPr>
+    </w:lvl>
+    <w:lvl w:ilvl="2" w:tplc="0416001B" w:tentative="1">
+      <w:start w:val="1"/>
+      <w:numFmt w:val="lowerRoman"/>
+      <w:lvlText w:val="%3."/>
+      <w:lvlJc w:val="right"/>
+      <w:pPr>
+        <w:ind w:left="2160" w:hanging="180"/>
+      </w:pPr>
+    </w:lvl>
+    <w:lvl w:ilvl="3" w:tplc="0416000F" w:tentative="1">
+      <w:start w:val="1"/>
+      <w:numFmt w:val="decimal"/>
+      <w:lvlText w:val="%4."/>
+      <w:lvlJc w:val="left"/>
+      <w:pPr>
+        <w:ind w:left="2880" w:hanging="360"/>
+      </w:pPr>
+    </w:lvl>
+    <w:lvl w:ilvl="4" w:tplc="04160019" w:tentative="1">
+      <w:start w:val="1"/>
+      <w:numFmt w:val="lowerLetter"/>
+      <w:lvlText w:val="%5."/>
+      <w:lvlJc w:val="left"/>
+      <w:pPr>
+        <w:ind w:left="3600" w:hanging="360"/>
+      </w:pPr>
+    </w:lvl>
+    <w:lvl w:ilvl="5" w:tplc="0416001B" w:tentative="1">
+      <w:start w:val="1"/>
+      <w:numFmt w:val="lowerRoman"/>
+      <w:lvlText w:val="%6."/>
+      <w:lvlJc w:val="right"/>
+      <w:pPr>
+        <w:ind w:left="4320" w:hanging="180"/>
+      </w:pPr>
+    </w:lvl>
+    <w:lvl w:ilvl="6" w:tplc="0416000F" w:tentative="1">
+      <w:start w:val="1"/>
+      <w:numFmt w:val="decimal"/>
+      <w:lvlText w:val="%7."/>
+      <w:lvlJc w:val="left"/>
+      <w:pPr>
+        <w:ind w:left="5040" w:hanging="360"/>
+      </w:pPr>
+    </w:lvl>
+    <w:lvl w:ilvl="7" w:tplc="04160019" w:tentative="1">
+      <w:start w:val="1"/>
+      <w:numFmt w:val="lowerLetter"/>
+      <w:lvlText w:val="%8."/>
+      <w:lvlJc w:val="left"/>
+      <w:pPr>
+        <w:ind w:left="5760" w:hanging="360"/>
+      </w:pPr>
+    </w:lvl>
+    <w:lvl w:ilvl="8" w:tplc="0416001B" w:tentative="1">
+      <w:start w:val="1"/>
+      <w:numFmt w:val="lowerRoman"/>
+      <w:lvlText w:val="%9."/>
+      <w:lvlJc w:val="right"/>
+      <w:pPr>
+        <w:ind w:left="6480" w:hanging="180"/>
+      </w:pPr>
     </w:lvl>
   </w:abstractNum>
   <w:num w:numId="1">
@@ -2603,7 +3269,7 @@
     <w:abstractNumId w:val="10"/>
   </w:num>
   <w:num w:numId="14">
-    <w:abstractNumId w:val="23"/>
+    <w:abstractNumId w:val="24"/>
   </w:num>
   <w:num w:numId="15">
     <w:abstractNumId w:val="11"/>
@@ -2648,16 +3314,16 @@
     <w:abstractNumId w:val="17"/>
   </w:num>
   <w:num w:numId="29">
-    <w:abstractNumId w:val="21"/>
+    <w:abstractNumId w:val="22"/>
   </w:num>
   <w:num w:numId="30">
     <w:abstractNumId w:val="18"/>
   </w:num>
   <w:num w:numId="31">
-    <w:abstractNumId w:val="24"/>
+    <w:abstractNumId w:val="25"/>
   </w:num>
   <w:num w:numId="32">
-    <w:abstractNumId w:val="22"/>
+    <w:abstractNumId w:val="23"/>
   </w:num>
   <w:num w:numId="33">
     <w:abstractNumId w:val="13"/>
@@ -2669,9 +3335,26 @@
     <w:abstractNumId w:val="19"/>
   </w:num>
   <w:num w:numId="36">
+    <w:abstractNumId w:val="21"/>
+  </w:num>
+  <w:num w:numId="37">
+    <w:abstractNumId w:val="27"/>
+  </w:num>
+  <w:num w:numId="38">
     <w:abstractNumId w:val="20"/>
   </w:num>
+  <w:num w:numId="39">
+    <w:abstractNumId w:val="26"/>
+  </w:num>
 </w:numbering>
+</file>
+
+<file path=word/people.xml><?xml version="1.0" encoding="utf-8"?>
+<w15:people xmlns:wpc="http://schemas.microsoft.com/office/word/2010/wordprocessingCanvas" xmlns:cx="http://schemas.microsoft.com/office/drawing/2014/chartex" xmlns:cx1="http://schemas.microsoft.com/office/drawing/2015/9/8/chartex" xmlns:mc="http://schemas.openxmlformats.org/markup-compatibility/2006" xmlns:o="urn:schemas-microsoft-com:office:office" xmlns:r="http://schemas.openxmlformats.org/officeDocument/2006/relationships" xmlns:m="http://schemas.openxmlformats.org/officeDocument/2006/math" xmlns:v="urn:schemas-microsoft-com:vml" xmlns:wp14="http://schemas.microsoft.com/office/word/2010/wordprocessingDrawing" xmlns:wp="http://schemas.openxmlformats.org/drawingml/2006/wordprocessingDrawing" xmlns:w10="urn:schemas-microsoft-com:office:word" xmlns:w="http://schemas.openxmlformats.org/wordprocessingml/2006/main" xmlns:w14="http://schemas.microsoft.com/office/word/2010/wordml" xmlns:w15="http://schemas.microsoft.com/office/word/2012/wordml" xmlns:w16se="http://schemas.microsoft.com/office/word/2015/wordml/symex" xmlns:wpg="http://schemas.microsoft.com/office/word/2010/wordprocessingGroup" xmlns:wpi="http://schemas.microsoft.com/office/word/2010/wordprocessingInk" xmlns:wne="http://schemas.microsoft.com/office/word/2006/wordml" xmlns:wps="http://schemas.microsoft.com/office/word/2010/wordprocessingShape" mc:Ignorable="w14 w15 w16se wp14">
+  <w15:person w15:author="Akemi Kitagami, Elise">
+    <w15:presenceInfo w15:providerId="AD" w15:userId="S-1-5-21-507921405-764733703-1708537768-149186"/>
+  </w15:person>
+</w15:people>
 </file>
 
 <file path=word/styles.xml><?xml version="1.0" encoding="utf-8"?>
@@ -3125,7 +3808,6 @@
     <w:next w:val="Normal"/>
     <w:link w:val="Heading3Char"/>
     <w:uiPriority w:val="9"/>
-    <w:semiHidden/>
     <w:unhideWhenUsed/>
     <w:qFormat/>
     <w:rsid w:val="00FD262C"/>
@@ -3387,7 +4069,6 @@
     <w:basedOn w:val="DefaultParagraphFont"/>
     <w:link w:val="Heading3"/>
     <w:uiPriority w:val="9"/>
-    <w:semiHidden/>
     <w:rsid w:val="00FD262C"/>
     <w:rPr>
       <w:rFonts w:asciiTheme="majorHAnsi" w:eastAsiaTheme="majorEastAsia" w:hAnsiTheme="majorHAnsi" w:cstheme="majorBidi"/>
@@ -4300,6 +4981,15 @@
 </file>
 
 <file path=customXml/item1.xml><?xml version="1.0" encoding="utf-8"?>
+<?mso-contentType ?>
+<FormTemplates xmlns="http://schemas.microsoft.com/sharepoint/v3/contenttype/forms">
+  <Display>DocumentLibraryForm</Display>
+  <Edit>AssetEditForm</Edit>
+  <New>DocumentLibraryForm</New>
+</FormTemplates>
+</file>
+
+<file path=customXml/item2.xml><?xml version="1.0" encoding="utf-8"?>
 <p:properties xmlns:p="http://schemas.microsoft.com/office/2006/metadata/properties" xmlns:xsi="http://www.w3.org/2001/XMLSchema-instance" xmlns:pc="http://schemas.microsoft.com/office/infopath/2007/PartnerControls">
   <documentManagement>
     <APDescription xmlns="4873beb7-5857-4685-be1f-d57550cc96cc" xsi:nil="true"/>
@@ -4423,15 +5113,6 @@
     <UANotes xmlns="4873beb7-5857-4685-be1f-d57550cc96cc" xsi:nil="true"/>
   </documentManagement>
 </p:properties>
-</file>
-
-<file path=customXml/item2.xml><?xml version="1.0" encoding="utf-8"?>
-<?mso-contentType ?>
-<FormTemplates xmlns="http://schemas.microsoft.com/sharepoint/v3/contenttype/forms">
-  <Display>DocumentLibraryForm</Display>
-  <Edit>AssetEditForm</Edit>
-  <New>DocumentLibraryForm</New>
-</FormTemplates>
 </file>
 
 <file path=customXml/item3.xml><?xml version="1.0" encoding="utf-8"?>
@@ -5474,20 +6155,24 @@
 </ct:contentTypeSchema>
 </file>
 
+<file path=customXml/item4.xml><?xml version="1.0" encoding="utf-8"?>
+<b:Sources xmlns:b="http://schemas.openxmlformats.org/officeDocument/2006/bibliography" xmlns="http://schemas.openxmlformats.org/officeDocument/2006/bibliography" SelectedStyle="\APASixthEditionOfficeOnline.xsl" StyleName="APA" Version="6"/>
+</file>
+
 <file path=customXml/itemProps1.xml><?xml version="1.0" encoding="utf-8"?>
+<ds:datastoreItem xmlns:ds="http://schemas.openxmlformats.org/officeDocument/2006/customXml" ds:itemID="{499EA1EC-B023-4266-9865-E1EDA122A8C9}">
+  <ds:schemaRefs>
+    <ds:schemaRef ds:uri="http://schemas.microsoft.com/sharepoint/v3/contenttype/forms"/>
+  </ds:schemaRefs>
+</ds:datastoreItem>
+</file>
+
+<file path=customXml/itemProps2.xml><?xml version="1.0" encoding="utf-8"?>
 <ds:datastoreItem xmlns:ds="http://schemas.openxmlformats.org/officeDocument/2006/customXml" ds:itemID="{63671810-3EF7-4C8E-BCBA-248ABE2BAB39}">
   <ds:schemaRefs>
     <ds:schemaRef ds:uri="http://schemas.microsoft.com/office/2006/metadata/properties"/>
     <ds:schemaRef ds:uri="http://schemas.microsoft.com/office/infopath/2007/PartnerControls"/>
     <ds:schemaRef ds:uri="4873beb7-5857-4685-be1f-d57550cc96cc"/>
-  </ds:schemaRefs>
-</ds:datastoreItem>
-</file>
-
-<file path=customXml/itemProps2.xml><?xml version="1.0" encoding="utf-8"?>
-<ds:datastoreItem xmlns:ds="http://schemas.openxmlformats.org/officeDocument/2006/customXml" ds:itemID="{499EA1EC-B023-4266-9865-E1EDA122A8C9}">
-  <ds:schemaRefs>
-    <ds:schemaRef ds:uri="http://schemas.microsoft.com/sharepoint/v3/contenttype/forms"/>
   </ds:schemaRefs>
 </ds:datastoreItem>
 </file>
@@ -5508,4 +6193,12 @@
     <ds:schemaRef ds:uri="http://schemas.microsoft.com/internal/obd"/>
   </ds:schemaRefs>
 </ds:datastoreItem>
+</file>
+
+<file path=customXml/itemProps4.xml><?xml version="1.0" encoding="utf-8"?>
+<ds:datastoreItem xmlns:ds="http://schemas.openxmlformats.org/officeDocument/2006/customXml" ds:itemID="{160FB64B-3B86-4397-A64E-3BE0D31965C2}">
+  <ds:schemaRefs>
+    <ds:schemaRef ds:uri="http://schemas.openxmlformats.org/officeDocument/2006/bibliography"/>
+  </ds:schemaRefs>
+</ds:datastoreItem>
 </file>
</xml_diff>

<commit_message>
Add info about deploy an app with kubernetes
</commit_message>
<xml_diff>
--- a/Docker e Kubernetes.docx
+++ b/Docker e Kubernetes.docx
@@ -55,13 +55,8 @@
           <w:lang w:val="pt-BR"/>
         </w:rPr>
       </w:pPr>
-      <w:proofErr w:type="spellStart"/>
-      <w:r>
-        <w:t>Microservices</w:t>
-      </w:r>
-      <w:proofErr w:type="spellEnd"/>
-      <w:r>
-        <w:t xml:space="preserve"> (</w:t>
+      <w:r>
+        <w:t>Microservices (</w:t>
       </w:r>
       <w:r>
         <w:t>Martin Fowler</w:t>
@@ -90,11 +85,9 @@
       <w:pPr>
         <w:pStyle w:val="Heading2"/>
       </w:pPr>
-      <w:proofErr w:type="spellStart"/>
       <w:r>
         <w:t>Vídeos</w:t>
       </w:r>
-      <w:proofErr w:type="spellEnd"/>
     </w:p>
     <w:p>
       <w:pPr>
@@ -109,15 +102,7 @@
         <w:t xml:space="preserve">GOTO 2014 </w:t>
       </w:r>
       <w:r>
-        <w:t xml:space="preserve">- </w:t>
-      </w:r>
-      <w:proofErr w:type="spellStart"/>
-      <w:r>
-        <w:t>Microservices</w:t>
-      </w:r>
-      <w:proofErr w:type="spellEnd"/>
-      <w:r>
-        <w:t xml:space="preserve"> (</w:t>
+        <w:t>- Microservices (</w:t>
       </w:r>
       <w:r>
         <w:t>Martin Fowler</w:t>
@@ -254,23 +239,16 @@
         </w:numPr>
       </w:pPr>
       <w:r>
-        <w:t xml:space="preserve">Sandbox de um </w:t>
-      </w:r>
-      <w:proofErr w:type="spellStart"/>
-      <w:r>
-        <w:t>processo</w:t>
-      </w:r>
-      <w:proofErr w:type="spellEnd"/>
+        <w:t>Sandbox de um processo</w:t>
+      </w:r>
     </w:p>
     <w:p>
       <w:pPr>
         <w:pStyle w:val="Heading2"/>
       </w:pPr>
-      <w:proofErr w:type="spellStart"/>
       <w:r>
         <w:t>Artigos</w:t>
       </w:r>
-      <w:proofErr w:type="spellEnd"/>
     </w:p>
     <w:p>
       <w:pPr>
@@ -907,7 +885,13 @@
         <w:rPr>
           <w:lang w:val="pt-BR"/>
         </w:rPr>
-        <w:t>Na implantação de aplicações no Kubernet ocorrem:</w:t>
+        <w:t>Quando ocorre implantações de aplicações, o Kubernetes age da seguinte forma</w:t>
+      </w:r>
+      <w:r>
+        <w:rPr>
+          <w:lang w:val="pt-BR"/>
+        </w:rPr>
+        <w:t>:</w:t>
       </w:r>
     </w:p>
     <w:p>
@@ -979,39 +963,37 @@
         <w:rPr>
           <w:lang w:val="pt-BR"/>
         </w:rPr>
-        <w:t>Kubernetes API</w:t>
-      </w:r>
-      <w:r>
-        <w:rPr>
-          <w:lang w:val="pt-BR"/>
-        </w:rPr>
-        <w:t xml:space="preserve"> é disponibilizada pelo master.</w:t>
-      </w:r>
-      <w:r>
-        <w:rPr>
-          <w:lang w:val="pt-BR"/>
-        </w:rPr>
-        <w:t xml:space="preserve"> Um </w:t>
-      </w:r>
-      <w:commentRangeStart w:id="0"/>
-      <w:r>
-        <w:rPr>
-          <w:lang w:val="pt-BR"/>
-        </w:rPr>
-        <w:t>end-user</w:t>
-      </w:r>
-      <w:commentRangeEnd w:id="0"/>
-      <w:r>
-        <w:rPr>
-          <w:rStyle w:val="CommentReference"/>
-        </w:rPr>
-        <w:commentReference w:id="0"/>
-      </w:r>
-      <w:r>
-        <w:rPr>
-          <w:lang w:val="pt-BR"/>
-        </w:rPr>
-        <w:t xml:space="preserve"> pode utilizar esta API para comunicar com o cluster.</w:t>
+        <w:t>Kubernetes API é disponibilizada pelo master.</w:t>
+      </w:r>
+      <w:r>
+        <w:rPr>
+          <w:lang w:val="pt-BR"/>
+        </w:rPr>
+        <w:t xml:space="preserve"> </w:t>
+      </w:r>
+      <w:r>
+        <w:rPr>
+          <w:lang w:val="pt-BR"/>
+        </w:rPr>
+        <w:t>O usuário final</w:t>
+      </w:r>
+      <w:r>
+        <w:rPr>
+          <w:lang w:val="pt-BR"/>
+        </w:rPr>
+        <w:t xml:space="preserve"> pode utilizar esta API para </w:t>
+      </w:r>
+      <w:r>
+        <w:rPr>
+          <w:lang w:val="pt-BR"/>
+        </w:rPr>
+        <w:t>realizar a comunicação</w:t>
+      </w:r>
+      <w:r>
+        <w:rPr>
+          <w:lang w:val="pt-BR"/>
+        </w:rPr>
+        <w:t xml:space="preserve"> com o cluster.</w:t>
       </w:r>
     </w:p>
     <w:p>
@@ -1055,10 +1037,29 @@
         </w:rPr>
         <w:t>um node.</w:t>
       </w:r>
-    </w:p>
-    <w:p>
-      <w:pPr>
-        <w:ind w:left="360" w:firstLine="348"/>
+      <w:r>
+        <w:rPr>
+          <w:lang w:val="pt-BR"/>
+        </w:rPr>
+        <w:t xml:space="preserve"> </w:t>
+      </w:r>
+    </w:p>
+    <w:p>
+      <w:pPr>
+        <w:pStyle w:val="Heading2"/>
+        <w:rPr>
+          <w:lang w:val="pt-BR"/>
+        </w:rPr>
+      </w:pPr>
+      <w:r>
+        <w:rPr>
+          <w:lang w:val="pt-BR"/>
+        </w:rPr>
+        <w:t>Deploy an App</w:t>
+      </w:r>
+    </w:p>
+    <w:p>
+      <w:pPr>
         <w:jc w:val="both"/>
         <w:rPr>
           <w:lang w:val="pt-BR"/>
@@ -1068,10 +1069,140 @@
         <w:rPr>
           <w:lang w:val="pt-BR"/>
         </w:rPr>
-        <w:t>https://kubernetes.io/docs/tutorials/kubernetes-basics/create-cluster/cluster-intro/</w:t>
-      </w:r>
-      <w:bookmarkStart w:id="1" w:name="_GoBack"/>
-      <w:bookmarkEnd w:id="1"/>
+        <w:tab/>
+        <w:t>Uma vez em possessão de um cluster do Kubernetes em execução é possível realizar a implantação de um conteiner com aplicação. Para que isto seja possível, deve ser criada uma configuração de implantação (</w:t>
+      </w:r>
+      <w:r>
+        <w:rPr>
+          <w:lang w:val="pt-BR"/>
+        </w:rPr>
+        <w:t>Deployment</w:t>
+      </w:r>
+      <w:r>
+        <w:rPr>
+          <w:lang w:val="pt-BR"/>
+        </w:rPr>
+        <w:t>)</w:t>
+      </w:r>
+      <w:r>
+        <w:rPr>
+          <w:lang w:val="pt-BR"/>
+        </w:rPr>
+        <w:t>. O Deployment instrui como o Kurbenetes deve criar e atualizar as instâncias da aplicação.</w:t>
+      </w:r>
+    </w:p>
+    <w:p>
+      <w:pPr>
+        <w:jc w:val="both"/>
+        <w:rPr>
+          <w:lang w:val="pt-BR"/>
+        </w:rPr>
+      </w:pPr>
+      <w:r>
+        <w:rPr>
+          <w:lang w:val="pt-BR"/>
+        </w:rPr>
+        <w:tab/>
+        <w:t xml:space="preserve">Após a criação do Deployment, o master distribui as instâncias da aplicação aos nodes. </w:t>
+      </w:r>
+      <w:r>
+        <w:rPr>
+          <w:lang w:val="pt-BR"/>
+        </w:rPr>
+        <w:t>O</w:t>
+      </w:r>
+      <w:r>
+        <w:rPr>
+          <w:lang w:val="pt-BR"/>
+        </w:rPr>
+        <w:t xml:space="preserve"> Kubernetes Deployment Controller irá monitorar continuamente essas instâncias.</w:t>
+      </w:r>
+      <w:r>
+        <w:rPr>
+          <w:lang w:val="pt-BR"/>
+        </w:rPr>
+        <w:t xml:space="preserve"> E</w:t>
+      </w:r>
+      <w:r>
+        <w:rPr>
+          <w:lang w:val="pt-BR"/>
+        </w:rPr>
+        <w:t xml:space="preserve"> irá repor a instância da aplicação caso um node com uma das instâncias da aplicação, cair ou for deletado. </w:t>
+      </w:r>
+    </w:p>
+    <w:p>
+      <w:pPr>
+        <w:jc w:val="both"/>
+        <w:rPr>
+          <w:lang w:val="pt-BR"/>
+        </w:rPr>
+      </w:pPr>
+      <w:r>
+        <w:rPr>
+          <w:lang w:val="pt-BR"/>
+        </w:rPr>
+        <w:tab/>
+        <w:t xml:space="preserve">O controller é um mechanismo que permite recuperação automática na ocorrência de falha da máquina ou de manutenção. </w:t>
+      </w:r>
+    </w:p>
+    <w:p>
+      <w:pPr>
+        <w:jc w:val="both"/>
+        <w:rPr>
+          <w:lang w:val="pt-BR"/>
+        </w:rPr>
+      </w:pPr>
+      <w:r>
+        <w:rPr>
+          <w:lang w:val="pt-BR"/>
+        </w:rPr>
+        <w:tab/>
+        <w:t xml:space="preserve">É possível </w:t>
+      </w:r>
+      <w:r>
+        <w:rPr>
+          <w:lang w:val="pt-BR"/>
+        </w:rPr>
+        <w:t>criar e gerir um Deployment por meio do Kubectl. O Kubectl utiliza o Kubernetes API para interagir com o cluster.</w:t>
+      </w:r>
+      <w:r>
+        <w:rPr>
+          <w:lang w:val="pt-BR"/>
+        </w:rPr>
+        <w:t xml:space="preserve"> Ao criar um Deployment, é necessário especificar o image container para a aplicação e o número de réplicas que devem ser executadas. Essas informaçõe</w:t>
+      </w:r>
+      <w:r>
+        <w:rPr>
+          <w:lang w:val="pt-BR"/>
+        </w:rPr>
+        <w:t>s poderão</w:t>
+      </w:r>
+      <w:r>
+        <w:rPr>
+          <w:lang w:val="pt-BR"/>
+        </w:rPr>
+        <w:t xml:space="preserve"> </w:t>
+      </w:r>
+      <w:r>
+        <w:rPr>
+          <w:lang w:val="pt-BR"/>
+        </w:rPr>
+        <w:t>ser alteradas depois, ao atualiza</w:t>
+      </w:r>
+      <w:bookmarkStart w:id="0" w:name="_GoBack"/>
+      <w:bookmarkEnd w:id="0"/>
+      <w:r>
+        <w:rPr>
+          <w:lang w:val="pt-BR"/>
+        </w:rPr>
+        <w:t>r o Deployment.</w:t>
+      </w:r>
+      <w:r>
+        <w:rPr>
+          <w:lang w:val="pt-BR"/>
+        </w:rPr>
+        <w:t xml:space="preserve"> </w:t>
+      </w:r>
     </w:p>
     <w:p>
       <w:pPr>
@@ -1084,6 +1215,7 @@
         <w:rPr>
           <w:lang w:val="pt-BR"/>
         </w:rPr>
+        <w:lastRenderedPageBreak/>
         <w:t>Extras</w:t>
       </w:r>
     </w:p>
@@ -1102,6 +1234,11 @@
       </w:r>
     </w:p>
     <w:p>
+      <w:pPr>
+        <w:rPr>
+          <w:lang w:val="pt-BR"/>
+        </w:rPr>
+      </w:pPr>
       <w:r>
         <w:rPr>
           <w:lang w:val="pt-BR"/>
@@ -1109,19 +1246,36 @@
         <w:tab/>
       </w:r>
       <w:r>
+        <w:rPr>
+          <w:lang w:val="pt-BR"/>
+        </w:rPr>
         <w:t>A</w:t>
       </w:r>
     </w:p>
     <w:p>
       <w:pPr>
         <w:pStyle w:val="Heading2"/>
-      </w:pPr>
-      <w:r>
+        <w:rPr>
+          <w:lang w:val="pt-BR"/>
+        </w:rPr>
+      </w:pPr>
+      <w:r>
+        <w:rPr>
+          <w:lang w:val="pt-BR"/>
+        </w:rPr>
         <w:t>Container x VM</w:t>
       </w:r>
     </w:p>
     <w:p>
-      <w:r>
+      <w:pPr>
+        <w:rPr>
+          <w:lang w:val="pt-BR"/>
+        </w:rPr>
+      </w:pPr>
+      <w:r>
+        <w:rPr>
+          <w:lang w:val="pt-BR"/>
+        </w:rPr>
         <w:tab/>
         <w:t>C</w:t>
       </w:r>
@@ -1129,10 +1283,13 @@
     <w:p>
       <w:pPr>
         <w:pStyle w:val="Heading2"/>
+        <w:rPr>
+          <w:lang w:val="pt-BR"/>
+        </w:rPr>
       </w:pPr>
     </w:p>
     <w:sectPr>
-      <w:footerReference w:type="default" r:id="rId20"/>
+      <w:footerReference w:type="default" r:id="rId18"/>
       <w:pgSz w:w="12240" w:h="15840"/>
       <w:pgMar w:top="1440" w:right="1440" w:bottom="1440" w:left="1440" w:header="720" w:footer="720" w:gutter="0"/>
       <w:cols w:space="720"/>
@@ -1141,35 +1298,6 @@
     </w:sectPr>
   </w:body>
 </w:document>
-</file>
-
-<file path=word/comments.xml><?xml version="1.0" encoding="utf-8"?>
-<w:comments xmlns:wpc="http://schemas.microsoft.com/office/word/2010/wordprocessingCanvas" xmlns:cx="http://schemas.microsoft.com/office/drawing/2014/chartex" xmlns:cx1="http://schemas.microsoft.com/office/drawing/2015/9/8/chartex" xmlns:mc="http://schemas.openxmlformats.org/markup-compatibility/2006" xmlns:o="urn:schemas-microsoft-com:office:office" xmlns:r="http://schemas.openxmlformats.org/officeDocument/2006/relationships" xmlns:m="http://schemas.openxmlformats.org/officeDocument/2006/math" xmlns:v="urn:schemas-microsoft-com:vml" xmlns:wp14="http://schemas.microsoft.com/office/word/2010/wordprocessingDrawing" xmlns:wp="http://schemas.openxmlformats.org/drawingml/2006/wordprocessingDrawing" xmlns:w10="urn:schemas-microsoft-com:office:word" xmlns:w="http://schemas.openxmlformats.org/wordprocessingml/2006/main" xmlns:w14="http://schemas.microsoft.com/office/word/2010/wordml" xmlns:w15="http://schemas.microsoft.com/office/word/2012/wordml" xmlns:w16se="http://schemas.microsoft.com/office/word/2015/wordml/symex" xmlns:wpg="http://schemas.microsoft.com/office/word/2010/wordprocessingGroup" xmlns:wpi="http://schemas.microsoft.com/office/word/2010/wordprocessingInk" xmlns:wne="http://schemas.microsoft.com/office/word/2006/wordml" xmlns:wps="http://schemas.microsoft.com/office/word/2010/wordprocessingShape" mc:Ignorable="w14 w15 w16se wp14">
-  <w:comment w:id="0" w:author="Akemi Kitagami, Elise" w:date="2018-09-05T18:53:00Z" w:initials="AKE">
-    <w:p>
-      <w:pPr>
-        <w:pStyle w:val="CommentText"/>
-      </w:pPr>
-      <w:r>
-        <w:rPr>
-          <w:rStyle w:val="CommentReference"/>
-        </w:rPr>
-        <w:annotationRef/>
-      </w:r>
-      <w:proofErr w:type="spellStart"/>
-      <w:r>
-        <w:t>Pesquisar</w:t>
-      </w:r>
-      <w:proofErr w:type="spellEnd"/>
-    </w:p>
-  </w:comment>
-</w:comments>
-</file>
-
-<file path=word/commentsExtended.xml><?xml version="1.0" encoding="utf-8"?>
-<w15:commentsEx xmlns:wpc="http://schemas.microsoft.com/office/word/2010/wordprocessingCanvas" xmlns:cx="http://schemas.microsoft.com/office/drawing/2014/chartex" xmlns:cx1="http://schemas.microsoft.com/office/drawing/2015/9/8/chartex" xmlns:mc="http://schemas.openxmlformats.org/markup-compatibility/2006" xmlns:o="urn:schemas-microsoft-com:office:office" xmlns:r="http://schemas.openxmlformats.org/officeDocument/2006/relationships" xmlns:m="http://schemas.openxmlformats.org/officeDocument/2006/math" xmlns:v="urn:schemas-microsoft-com:vml" xmlns:wp14="http://schemas.microsoft.com/office/word/2010/wordprocessingDrawing" xmlns:wp="http://schemas.openxmlformats.org/drawingml/2006/wordprocessingDrawing" xmlns:w10="urn:schemas-microsoft-com:office:word" xmlns:w="http://schemas.openxmlformats.org/wordprocessingml/2006/main" xmlns:w14="http://schemas.microsoft.com/office/word/2010/wordml" xmlns:w15="http://schemas.microsoft.com/office/word/2012/wordml" xmlns:w16se="http://schemas.microsoft.com/office/word/2015/wordml/symex" xmlns:wpg="http://schemas.microsoft.com/office/word/2010/wordprocessingGroup" xmlns:wpi="http://schemas.microsoft.com/office/word/2010/wordprocessingInk" xmlns:wne="http://schemas.microsoft.com/office/word/2006/wordml" xmlns:wps="http://schemas.microsoft.com/office/word/2010/wordprocessingShape" mc:Ignorable="w14 w15 w16se wp14">
-  <w15:commentEx w15:paraId="00C393BA" w15:done="0"/>
-</w15:commentsEx>
 </file>
 
 <file path=word/endnotes.xml><?xml version="1.0" encoding="utf-8"?>
@@ -1230,7 +1358,7 @@
           <w:rPr>
             <w:noProof/>
           </w:rPr>
-          <w:t>3</w:t>
+          <w:t>4</w:t>
         </w:r>
         <w:r>
           <w:rPr>
@@ -3347,14 +3475,6 @@
     <w:abstractNumId w:val="26"/>
   </w:num>
 </w:numbering>
-</file>
-
-<file path=word/people.xml><?xml version="1.0" encoding="utf-8"?>
-<w15:people xmlns:wpc="http://schemas.microsoft.com/office/word/2010/wordprocessingCanvas" xmlns:cx="http://schemas.microsoft.com/office/drawing/2014/chartex" xmlns:cx1="http://schemas.microsoft.com/office/drawing/2015/9/8/chartex" xmlns:mc="http://schemas.openxmlformats.org/markup-compatibility/2006" xmlns:o="urn:schemas-microsoft-com:office:office" xmlns:r="http://schemas.openxmlformats.org/officeDocument/2006/relationships" xmlns:m="http://schemas.openxmlformats.org/officeDocument/2006/math" xmlns:v="urn:schemas-microsoft-com:vml" xmlns:wp14="http://schemas.microsoft.com/office/word/2010/wordprocessingDrawing" xmlns:wp="http://schemas.openxmlformats.org/drawingml/2006/wordprocessingDrawing" xmlns:w10="urn:schemas-microsoft-com:office:word" xmlns:w="http://schemas.openxmlformats.org/wordprocessingml/2006/main" xmlns:w14="http://schemas.microsoft.com/office/word/2010/wordml" xmlns:w15="http://schemas.microsoft.com/office/word/2012/wordml" xmlns:w16se="http://schemas.microsoft.com/office/word/2015/wordml/symex" xmlns:wpg="http://schemas.microsoft.com/office/word/2010/wordprocessingGroup" xmlns:wpi="http://schemas.microsoft.com/office/word/2010/wordprocessingInk" xmlns:wne="http://schemas.microsoft.com/office/word/2006/wordml" xmlns:wps="http://schemas.microsoft.com/office/word/2010/wordprocessingShape" mc:Ignorable="w14 w15 w16se wp14">
-  <w15:person w15:author="Akemi Kitagami, Elise">
-    <w15:presenceInfo w15:providerId="AD" w15:userId="S-1-5-21-507921405-764733703-1708537768-149186"/>
-  </w15:person>
-</w15:people>
 </file>
 
 <file path=word/styles.xml><?xml version="1.0" encoding="utf-8"?>
@@ -6196,7 +6316,7 @@
 </file>
 
 <file path=customXml/itemProps4.xml><?xml version="1.0" encoding="utf-8"?>
-<ds:datastoreItem xmlns:ds="http://schemas.openxmlformats.org/officeDocument/2006/customXml" ds:itemID="{160FB64B-3B86-4397-A64E-3BE0D31965C2}">
+<ds:datastoreItem xmlns:ds="http://schemas.openxmlformats.org/officeDocument/2006/customXml" ds:itemID="{EED2646A-DD17-413F-8CD4-A8F8EE4EB831}">
   <ds:schemaRefs>
     <ds:schemaRef ds:uri="http://schemas.openxmlformats.org/officeDocument/2006/bibliography"/>
   </ds:schemaRefs>

</xml_diff>

<commit_message>
Add text about Kubernetes' pods
</commit_message>
<xml_diff>
--- a/Docker e Kubernetes.docx
+++ b/Docker e Kubernetes.docx
@@ -55,8 +55,13 @@
           <w:lang w:val="pt-BR"/>
         </w:rPr>
       </w:pPr>
-      <w:r>
-        <w:t>Microservices (</w:t>
+      <w:proofErr w:type="spellStart"/>
+      <w:r>
+        <w:t>Microservices</w:t>
+      </w:r>
+      <w:proofErr w:type="spellEnd"/>
+      <w:r>
+        <w:t xml:space="preserve"> (</w:t>
       </w:r>
       <w:r>
         <w:t>Martin Fowler</w:t>
@@ -85,9 +90,11 @@
       <w:pPr>
         <w:pStyle w:val="Heading2"/>
       </w:pPr>
+      <w:proofErr w:type="spellStart"/>
       <w:r>
         <w:t>Vídeos</w:t>
       </w:r>
+      <w:proofErr w:type="spellEnd"/>
     </w:p>
     <w:p>
       <w:pPr>
@@ -102,7 +109,15 @@
         <w:t xml:space="preserve">GOTO 2014 </w:t>
       </w:r>
       <w:r>
-        <w:t>- Microservices (</w:t>
+        <w:t xml:space="preserve">- </w:t>
+      </w:r>
+      <w:proofErr w:type="spellStart"/>
+      <w:r>
+        <w:t>Microservices</w:t>
+      </w:r>
+      <w:proofErr w:type="spellEnd"/>
+      <w:r>
+        <w:t xml:space="preserve"> (</w:t>
       </w:r>
       <w:r>
         <w:t>Martin Fowler</w:t>
@@ -239,16 +254,23 @@
         </w:numPr>
       </w:pPr>
       <w:r>
-        <w:t>Sandbox de um processo</w:t>
-      </w:r>
+        <w:t xml:space="preserve">Sandbox de um </w:t>
+      </w:r>
+      <w:proofErr w:type="spellStart"/>
+      <w:r>
+        <w:t>processo</w:t>
+      </w:r>
+      <w:proofErr w:type="spellEnd"/>
     </w:p>
     <w:p>
       <w:pPr>
         <w:pStyle w:val="Heading2"/>
       </w:pPr>
+      <w:proofErr w:type="spellStart"/>
       <w:r>
         <w:t>Artigos</w:t>
       </w:r>
+      <w:proofErr w:type="spellEnd"/>
     </w:p>
     <w:p>
       <w:pPr>
@@ -563,7 +585,15 @@
         </w:numPr>
       </w:pPr>
       <w:r>
-        <w:t>KUBERNETES: AN OVERVIEW (Janakiram MSV)</w:t>
+        <w:t>KUBERNETES: AN OVERVIEW (</w:t>
+      </w:r>
+      <w:proofErr w:type="spellStart"/>
+      <w:r>
+        <w:t>Janakiram</w:t>
+      </w:r>
+      <w:proofErr w:type="spellEnd"/>
+      <w:r>
+        <w:t xml:space="preserve"> MSV)</w:t>
       </w:r>
     </w:p>
     <w:p>
@@ -1047,6 +1077,10 @@
     <w:p>
       <w:pPr>
         <w:pStyle w:val="Heading2"/>
+        <w:numPr>
+          <w:ilvl w:val="0"/>
+          <w:numId w:val="42"/>
+        </w:numPr>
         <w:rPr>
           <w:lang w:val="pt-BR"/>
         </w:rPr>
@@ -1187,22 +1221,165 @@
         <w:rPr>
           <w:lang w:val="pt-BR"/>
         </w:rPr>
-        <w:t>ser alteradas depois, ao atualiza</w:t>
+        <w:t>ser alteradas depois, ao atualizar o Deployment.</w:t>
+      </w:r>
+      <w:r>
+        <w:rPr>
+          <w:lang w:val="pt-BR"/>
+        </w:rPr>
+        <w:t xml:space="preserve"> </w:t>
+      </w:r>
+    </w:p>
+    <w:p>
+      <w:pPr>
+        <w:pStyle w:val="Heading2"/>
+        <w:numPr>
+          <w:ilvl w:val="0"/>
+          <w:numId w:val="42"/>
+        </w:numPr>
+        <w:rPr>
+          <w:lang w:val="pt-BR"/>
+        </w:rPr>
+      </w:pPr>
+      <w:r>
+        <w:rPr>
+          <w:lang w:val="pt-BR"/>
+        </w:rPr>
+        <w:lastRenderedPageBreak/>
+        <w:t>Explore your App</w:t>
+      </w:r>
+    </w:p>
+    <w:p>
+      <w:pPr>
+        <w:pStyle w:val="Heading3"/>
+        <w:rPr>
+          <w:lang w:val="pt-BR"/>
+        </w:rPr>
+      </w:pPr>
+      <w:r>
+        <w:rPr>
+          <w:lang w:val="pt-BR"/>
+        </w:rPr>
+        <w:t>Pods</w:t>
+      </w:r>
+    </w:p>
+    <w:p>
+      <w:pPr>
+        <w:rPr>
+          <w:lang w:val="pt-BR"/>
+        </w:rPr>
+      </w:pPr>
+      <w:r>
+        <w:rPr>
+          <w:lang w:val="pt-BR"/>
+        </w:rPr>
+        <w:tab/>
+      </w:r>
+      <w:r>
+        <w:rPr>
+          <w:lang w:val="pt-BR"/>
+        </w:rPr>
+        <w:t xml:space="preserve">Um pod no Kubernetes representa a abstração </w:t>
+      </w:r>
+      <w:r>
+        <w:rPr>
+          <w:lang w:val="pt-BR"/>
+        </w:rPr>
+        <w:t>de um</w:t>
+      </w:r>
+      <w:r>
+        <w:rPr>
+          <w:lang w:val="pt-BR"/>
+        </w:rPr>
+        <w:t xml:space="preserve"> grupo </w:t>
+      </w:r>
+      <w:r>
+        <w:rPr>
+          <w:lang w:val="pt-BR"/>
+        </w:rPr>
+        <w:t>com</w:t>
+      </w:r>
+      <w:r>
+        <w:rPr>
+          <w:lang w:val="pt-BR"/>
+        </w:rPr>
+        <w:t xml:space="preserve"> um ou mais </w:t>
+      </w:r>
+      <w:r>
+        <w:rPr>
+          <w:lang w:val="pt-BR"/>
+        </w:rPr>
+        <w:t>aplicações containerizadas, e de recursos compartilhados entre esses containers. Os recursos são:</w:t>
+      </w:r>
+    </w:p>
+    <w:p>
+      <w:pPr>
+        <w:pStyle w:val="ListParagraph"/>
+        <w:numPr>
+          <w:ilvl w:val="0"/>
+          <w:numId w:val="43"/>
+        </w:numPr>
+        <w:rPr>
+          <w:lang w:val="pt-BR"/>
+        </w:rPr>
+      </w:pPr>
+      <w:r>
+        <w:rPr>
+          <w:lang w:val="pt-BR"/>
+        </w:rPr>
+        <w:t>Volumes: armazenamento compartilhado</w:t>
+      </w:r>
+    </w:p>
+    <w:p>
+      <w:pPr>
+        <w:pStyle w:val="ListParagraph"/>
+        <w:numPr>
+          <w:ilvl w:val="0"/>
+          <w:numId w:val="43"/>
+        </w:numPr>
+        <w:rPr>
+          <w:lang w:val="pt-BR"/>
+        </w:rPr>
+      </w:pPr>
+      <w:r>
+        <w:rPr>
+          <w:lang w:val="pt-BR"/>
+        </w:rPr>
+        <w:t>Conexão em rede: um IP único dentro do cluster</w:t>
+      </w:r>
+    </w:p>
+    <w:p>
+      <w:pPr>
+        <w:pStyle w:val="ListParagraph"/>
+        <w:numPr>
+          <w:ilvl w:val="0"/>
+          <w:numId w:val="43"/>
+        </w:numPr>
+        <w:rPr>
+          <w:lang w:val="pt-BR"/>
+        </w:rPr>
+      </w:pPr>
+      <w:r>
+        <w:rPr>
+          <w:lang w:val="pt-BR"/>
+        </w:rPr>
+        <w:t>Informações dos containers: como executar cada containers, como qual versão da image ou as portas que deve utilizar</w:t>
+      </w:r>
+    </w:p>
+    <w:p>
+      <w:pPr>
+        <w:rPr>
+          <w:lang w:val="pt-BR"/>
+        </w:rPr>
+      </w:pPr>
+      <w:r>
+        <w:rPr>
+          <w:lang w:val="pt-BR"/>
+        </w:rPr>
+        <w:tab/>
       </w:r>
       <w:bookmarkStart w:id="0" w:name="_GoBack"/>
       <w:bookmarkEnd w:id="0"/>
-      <w:r>
-        <w:rPr>
-          <w:lang w:val="pt-BR"/>
-        </w:rPr>
-        <w:t>r o Deployment.</w:t>
-      </w:r>
-      <w:r>
-        <w:rPr>
-          <w:lang w:val="pt-BR"/>
-        </w:rPr>
-        <w:t xml:space="preserve"> </w:t>
-      </w:r>
     </w:p>
     <w:p>
       <w:pPr>
@@ -1215,7 +1392,6 @@
         <w:rPr>
           <w:lang w:val="pt-BR"/>
         </w:rPr>
-        <w:lastRenderedPageBreak/>
         <w:t>Extras</w:t>
       </w:r>
     </w:p>
@@ -2044,6 +2220,92 @@
     </w:lvl>
   </w:abstractNum>
   <w:abstractNum w:abstractNumId="15" w15:restartNumberingAfterBreak="0">
+    <w:nsid w:val="112D11F8"/>
+    <w:multiLevelType w:val="hybridMultilevel"/>
+    <w:tmpl w:val="29089E0A"/>
+    <w:lvl w:ilvl="0" w:tplc="0416000F">
+      <w:start w:val="1"/>
+      <w:numFmt w:val="decimal"/>
+      <w:lvlText w:val="%1."/>
+      <w:lvlJc w:val="left"/>
+      <w:pPr>
+        <w:ind w:left="720" w:hanging="360"/>
+      </w:pPr>
+    </w:lvl>
+    <w:lvl w:ilvl="1" w:tplc="04160019" w:tentative="1">
+      <w:start w:val="1"/>
+      <w:numFmt w:val="lowerLetter"/>
+      <w:lvlText w:val="%2."/>
+      <w:lvlJc w:val="left"/>
+      <w:pPr>
+        <w:ind w:left="1440" w:hanging="360"/>
+      </w:pPr>
+    </w:lvl>
+    <w:lvl w:ilvl="2" w:tplc="0416001B" w:tentative="1">
+      <w:start w:val="1"/>
+      <w:numFmt w:val="lowerRoman"/>
+      <w:lvlText w:val="%3."/>
+      <w:lvlJc w:val="right"/>
+      <w:pPr>
+        <w:ind w:left="2160" w:hanging="180"/>
+      </w:pPr>
+    </w:lvl>
+    <w:lvl w:ilvl="3" w:tplc="0416000F" w:tentative="1">
+      <w:start w:val="1"/>
+      <w:numFmt w:val="decimal"/>
+      <w:lvlText w:val="%4."/>
+      <w:lvlJc w:val="left"/>
+      <w:pPr>
+        <w:ind w:left="2880" w:hanging="360"/>
+      </w:pPr>
+    </w:lvl>
+    <w:lvl w:ilvl="4" w:tplc="04160019" w:tentative="1">
+      <w:start w:val="1"/>
+      <w:numFmt w:val="lowerLetter"/>
+      <w:lvlText w:val="%5."/>
+      <w:lvlJc w:val="left"/>
+      <w:pPr>
+        <w:ind w:left="3600" w:hanging="360"/>
+      </w:pPr>
+    </w:lvl>
+    <w:lvl w:ilvl="5" w:tplc="0416001B" w:tentative="1">
+      <w:start w:val="1"/>
+      <w:numFmt w:val="lowerRoman"/>
+      <w:lvlText w:val="%6."/>
+      <w:lvlJc w:val="right"/>
+      <w:pPr>
+        <w:ind w:left="4320" w:hanging="180"/>
+      </w:pPr>
+    </w:lvl>
+    <w:lvl w:ilvl="6" w:tplc="0416000F" w:tentative="1">
+      <w:start w:val="1"/>
+      <w:numFmt w:val="decimal"/>
+      <w:lvlText w:val="%7."/>
+      <w:lvlJc w:val="left"/>
+      <w:pPr>
+        <w:ind w:left="5040" w:hanging="360"/>
+      </w:pPr>
+    </w:lvl>
+    <w:lvl w:ilvl="7" w:tplc="04160019" w:tentative="1">
+      <w:start w:val="1"/>
+      <w:numFmt w:val="lowerLetter"/>
+      <w:lvlText w:val="%8."/>
+      <w:lvlJc w:val="left"/>
+      <w:pPr>
+        <w:ind w:left="5760" w:hanging="360"/>
+      </w:pPr>
+    </w:lvl>
+    <w:lvl w:ilvl="8" w:tplc="0416001B" w:tentative="1">
+      <w:start w:val="1"/>
+      <w:numFmt w:val="lowerRoman"/>
+      <w:lvlText w:val="%9."/>
+      <w:lvlJc w:val="right"/>
+      <w:pPr>
+        <w:ind w:left="6480" w:hanging="180"/>
+      </w:pPr>
+    </w:lvl>
+  </w:abstractNum>
+  <w:abstractNum w:abstractNumId="16" w15:restartNumberingAfterBreak="0">
     <w:nsid w:val="12AC1643"/>
     <w:multiLevelType w:val="hybridMultilevel"/>
     <w:tmpl w:val="180CCCB8"/>
@@ -2156,7 +2418,7 @@
       </w:rPr>
     </w:lvl>
   </w:abstractNum>
-  <w:abstractNum w:abstractNumId="16" w15:restartNumberingAfterBreak="0">
+  <w:abstractNum w:abstractNumId="17" w15:restartNumberingAfterBreak="0">
     <w:nsid w:val="1482775B"/>
     <w:multiLevelType w:val="multilevel"/>
     <w:tmpl w:val="0EBA3C40"/>
@@ -2242,7 +2504,7 @@
       </w:pPr>
     </w:lvl>
   </w:abstractNum>
-  <w:abstractNum w:abstractNumId="17" w15:restartNumberingAfterBreak="0">
+  <w:abstractNum w:abstractNumId="18" w15:restartNumberingAfterBreak="0">
     <w:nsid w:val="157272BF"/>
     <w:multiLevelType w:val="multilevel"/>
     <w:tmpl w:val="0409001D"/>
@@ -2328,7 +2590,96 @@
       </w:pPr>
     </w:lvl>
   </w:abstractNum>
-  <w:abstractNum w:abstractNumId="18" w15:restartNumberingAfterBreak="0">
+  <w:abstractNum w:abstractNumId="19" w15:restartNumberingAfterBreak="0">
+    <w:nsid w:val="191D27F3"/>
+    <w:multiLevelType w:val="hybridMultilevel"/>
+    <w:tmpl w:val="A7F61442"/>
+    <w:lvl w:ilvl="0" w:tplc="BBD8E30E">
+      <w:start w:val="2"/>
+      <w:numFmt w:val="decimal"/>
+      <w:lvlText w:val="%1."/>
+      <w:lvlJc w:val="left"/>
+      <w:pPr>
+        <w:ind w:left="720" w:hanging="360"/>
+      </w:pPr>
+      <w:rPr>
+        <w:rFonts w:hint="default"/>
+      </w:rPr>
+    </w:lvl>
+    <w:lvl w:ilvl="1" w:tplc="04160019" w:tentative="1">
+      <w:start w:val="1"/>
+      <w:numFmt w:val="lowerLetter"/>
+      <w:lvlText w:val="%2."/>
+      <w:lvlJc w:val="left"/>
+      <w:pPr>
+        <w:ind w:left="1440" w:hanging="360"/>
+      </w:pPr>
+    </w:lvl>
+    <w:lvl w:ilvl="2" w:tplc="0416001B" w:tentative="1">
+      <w:start w:val="1"/>
+      <w:numFmt w:val="lowerRoman"/>
+      <w:lvlText w:val="%3."/>
+      <w:lvlJc w:val="right"/>
+      <w:pPr>
+        <w:ind w:left="2160" w:hanging="180"/>
+      </w:pPr>
+    </w:lvl>
+    <w:lvl w:ilvl="3" w:tplc="0416000F" w:tentative="1">
+      <w:start w:val="1"/>
+      <w:numFmt w:val="decimal"/>
+      <w:lvlText w:val="%4."/>
+      <w:lvlJc w:val="left"/>
+      <w:pPr>
+        <w:ind w:left="2880" w:hanging="360"/>
+      </w:pPr>
+    </w:lvl>
+    <w:lvl w:ilvl="4" w:tplc="04160019" w:tentative="1">
+      <w:start w:val="1"/>
+      <w:numFmt w:val="lowerLetter"/>
+      <w:lvlText w:val="%5."/>
+      <w:lvlJc w:val="left"/>
+      <w:pPr>
+        <w:ind w:left="3600" w:hanging="360"/>
+      </w:pPr>
+    </w:lvl>
+    <w:lvl w:ilvl="5" w:tplc="0416001B" w:tentative="1">
+      <w:start w:val="1"/>
+      <w:numFmt w:val="lowerRoman"/>
+      <w:lvlText w:val="%6."/>
+      <w:lvlJc w:val="right"/>
+      <w:pPr>
+        <w:ind w:left="4320" w:hanging="180"/>
+      </w:pPr>
+    </w:lvl>
+    <w:lvl w:ilvl="6" w:tplc="0416000F" w:tentative="1">
+      <w:start w:val="1"/>
+      <w:numFmt w:val="decimal"/>
+      <w:lvlText w:val="%7."/>
+      <w:lvlJc w:val="left"/>
+      <w:pPr>
+        <w:ind w:left="5040" w:hanging="360"/>
+      </w:pPr>
+    </w:lvl>
+    <w:lvl w:ilvl="7" w:tplc="04160019" w:tentative="1">
+      <w:start w:val="1"/>
+      <w:numFmt w:val="lowerLetter"/>
+      <w:lvlText w:val="%8."/>
+      <w:lvlJc w:val="left"/>
+      <w:pPr>
+        <w:ind w:left="5760" w:hanging="360"/>
+      </w:pPr>
+    </w:lvl>
+    <w:lvl w:ilvl="8" w:tplc="0416001B" w:tentative="1">
+      <w:start w:val="1"/>
+      <w:numFmt w:val="lowerRoman"/>
+      <w:lvlText w:val="%9."/>
+      <w:lvlJc w:val="right"/>
+      <w:pPr>
+        <w:ind w:left="6480" w:hanging="180"/>
+      </w:pPr>
+    </w:lvl>
+  </w:abstractNum>
+  <w:abstractNum w:abstractNumId="20" w15:restartNumberingAfterBreak="0">
     <w:nsid w:val="26F1314A"/>
     <w:multiLevelType w:val="hybridMultilevel"/>
     <w:tmpl w:val="9FBC63D4"/>
@@ -2441,7 +2792,7 @@
       </w:rPr>
     </w:lvl>
   </w:abstractNum>
-  <w:abstractNum w:abstractNumId="19" w15:restartNumberingAfterBreak="0">
+  <w:abstractNum w:abstractNumId="21" w15:restartNumberingAfterBreak="0">
     <w:nsid w:val="2EE95A5A"/>
     <w:multiLevelType w:val="hybridMultilevel"/>
     <w:tmpl w:val="CAB03BEC"/>
@@ -2554,7 +2905,120 @@
       </w:rPr>
     </w:lvl>
   </w:abstractNum>
-  <w:abstractNum w:abstractNumId="20" w15:restartNumberingAfterBreak="0">
+  <w:abstractNum w:abstractNumId="22" w15:restartNumberingAfterBreak="0">
+    <w:nsid w:val="32B7561B"/>
+    <w:multiLevelType w:val="hybridMultilevel"/>
+    <w:tmpl w:val="026EACBA"/>
+    <w:lvl w:ilvl="0" w:tplc="04160001">
+      <w:start w:val="1"/>
+      <w:numFmt w:val="bullet"/>
+      <w:lvlText w:val=""/>
+      <w:lvlJc w:val="left"/>
+      <w:pPr>
+        <w:ind w:left="720" w:hanging="360"/>
+      </w:pPr>
+      <w:rPr>
+        <w:rFonts w:ascii="Symbol" w:hAnsi="Symbol" w:hint="default"/>
+      </w:rPr>
+    </w:lvl>
+    <w:lvl w:ilvl="1" w:tplc="04160003" w:tentative="1">
+      <w:start w:val="1"/>
+      <w:numFmt w:val="bullet"/>
+      <w:lvlText w:val="o"/>
+      <w:lvlJc w:val="left"/>
+      <w:pPr>
+        <w:ind w:left="1440" w:hanging="360"/>
+      </w:pPr>
+      <w:rPr>
+        <w:rFonts w:ascii="Courier New" w:hAnsi="Courier New" w:cs="Courier New" w:hint="default"/>
+      </w:rPr>
+    </w:lvl>
+    <w:lvl w:ilvl="2" w:tplc="04160005" w:tentative="1">
+      <w:start w:val="1"/>
+      <w:numFmt w:val="bullet"/>
+      <w:lvlText w:val=""/>
+      <w:lvlJc w:val="left"/>
+      <w:pPr>
+        <w:ind w:left="2160" w:hanging="360"/>
+      </w:pPr>
+      <w:rPr>
+        <w:rFonts w:ascii="Wingdings" w:hAnsi="Wingdings" w:hint="default"/>
+      </w:rPr>
+    </w:lvl>
+    <w:lvl w:ilvl="3" w:tplc="04160001" w:tentative="1">
+      <w:start w:val="1"/>
+      <w:numFmt w:val="bullet"/>
+      <w:lvlText w:val=""/>
+      <w:lvlJc w:val="left"/>
+      <w:pPr>
+        <w:ind w:left="2880" w:hanging="360"/>
+      </w:pPr>
+      <w:rPr>
+        <w:rFonts w:ascii="Symbol" w:hAnsi="Symbol" w:hint="default"/>
+      </w:rPr>
+    </w:lvl>
+    <w:lvl w:ilvl="4" w:tplc="04160003" w:tentative="1">
+      <w:start w:val="1"/>
+      <w:numFmt w:val="bullet"/>
+      <w:lvlText w:val="o"/>
+      <w:lvlJc w:val="left"/>
+      <w:pPr>
+        <w:ind w:left="3600" w:hanging="360"/>
+      </w:pPr>
+      <w:rPr>
+        <w:rFonts w:ascii="Courier New" w:hAnsi="Courier New" w:cs="Courier New" w:hint="default"/>
+      </w:rPr>
+    </w:lvl>
+    <w:lvl w:ilvl="5" w:tplc="04160005" w:tentative="1">
+      <w:start w:val="1"/>
+      <w:numFmt w:val="bullet"/>
+      <w:lvlText w:val=""/>
+      <w:lvlJc w:val="left"/>
+      <w:pPr>
+        <w:ind w:left="4320" w:hanging="360"/>
+      </w:pPr>
+      <w:rPr>
+        <w:rFonts w:ascii="Wingdings" w:hAnsi="Wingdings" w:hint="default"/>
+      </w:rPr>
+    </w:lvl>
+    <w:lvl w:ilvl="6" w:tplc="04160001" w:tentative="1">
+      <w:start w:val="1"/>
+      <w:numFmt w:val="bullet"/>
+      <w:lvlText w:val=""/>
+      <w:lvlJc w:val="left"/>
+      <w:pPr>
+        <w:ind w:left="5040" w:hanging="360"/>
+      </w:pPr>
+      <w:rPr>
+        <w:rFonts w:ascii="Symbol" w:hAnsi="Symbol" w:hint="default"/>
+      </w:rPr>
+    </w:lvl>
+    <w:lvl w:ilvl="7" w:tplc="04160003" w:tentative="1">
+      <w:start w:val="1"/>
+      <w:numFmt w:val="bullet"/>
+      <w:lvlText w:val="o"/>
+      <w:lvlJc w:val="left"/>
+      <w:pPr>
+        <w:ind w:left="5760" w:hanging="360"/>
+      </w:pPr>
+      <w:rPr>
+        <w:rFonts w:ascii="Courier New" w:hAnsi="Courier New" w:cs="Courier New" w:hint="default"/>
+      </w:rPr>
+    </w:lvl>
+    <w:lvl w:ilvl="8" w:tplc="04160005" w:tentative="1">
+      <w:start w:val="1"/>
+      <w:numFmt w:val="bullet"/>
+      <w:lvlText w:val=""/>
+      <w:lvlJc w:val="left"/>
+      <w:pPr>
+        <w:ind w:left="6480" w:hanging="360"/>
+      </w:pPr>
+      <w:rPr>
+        <w:rFonts w:ascii="Wingdings" w:hAnsi="Wingdings" w:hint="default"/>
+      </w:rPr>
+    </w:lvl>
+  </w:abstractNum>
+  <w:abstractNum w:abstractNumId="23" w15:restartNumberingAfterBreak="0">
     <w:nsid w:val="38A42CDF"/>
     <w:multiLevelType w:val="hybridMultilevel"/>
     <w:tmpl w:val="AFF022C6"/>
@@ -2643,7 +3107,7 @@
       </w:pPr>
     </w:lvl>
   </w:abstractNum>
-  <w:abstractNum w:abstractNumId="21" w15:restartNumberingAfterBreak="0">
+  <w:abstractNum w:abstractNumId="24" w15:restartNumberingAfterBreak="0">
     <w:nsid w:val="3AED4C43"/>
     <w:multiLevelType w:val="hybridMultilevel"/>
     <w:tmpl w:val="BC580CF0"/>
@@ -2756,7 +3220,7 @@
       </w:rPr>
     </w:lvl>
   </w:abstractNum>
-  <w:abstractNum w:abstractNumId="22" w15:restartNumberingAfterBreak="0">
+  <w:abstractNum w:abstractNumId="25" w15:restartNumberingAfterBreak="0">
     <w:nsid w:val="3F9A3F7E"/>
     <w:multiLevelType w:val="multilevel"/>
     <w:tmpl w:val="04090023"/>
@@ -2843,7 +3307,7 @@
       </w:pPr>
     </w:lvl>
   </w:abstractNum>
-  <w:abstractNum w:abstractNumId="23" w15:restartNumberingAfterBreak="0">
+  <w:abstractNum w:abstractNumId="26" w15:restartNumberingAfterBreak="0">
     <w:nsid w:val="41592FC1"/>
     <w:multiLevelType w:val="hybridMultilevel"/>
     <w:tmpl w:val="53A08F4A"/>
@@ -2956,7 +3420,7 @@
       </w:rPr>
     </w:lvl>
   </w:abstractNum>
-  <w:abstractNum w:abstractNumId="24" w15:restartNumberingAfterBreak="0">
+  <w:abstractNum w:abstractNumId="27" w15:restartNumberingAfterBreak="0">
     <w:nsid w:val="4986523D"/>
     <w:multiLevelType w:val="multilevel"/>
     <w:tmpl w:val="0409001D"/>
@@ -3042,7 +3506,96 @@
       </w:pPr>
     </w:lvl>
   </w:abstractNum>
-  <w:abstractNum w:abstractNumId="25" w15:restartNumberingAfterBreak="0">
+  <w:abstractNum w:abstractNumId="28" w15:restartNumberingAfterBreak="0">
+    <w:nsid w:val="4A63095B"/>
+    <w:multiLevelType w:val="hybridMultilevel"/>
+    <w:tmpl w:val="002AA1F8"/>
+    <w:lvl w:ilvl="0" w:tplc="0416000F">
+      <w:start w:val="1"/>
+      <w:numFmt w:val="decimal"/>
+      <w:lvlText w:val="%1."/>
+      <w:lvlJc w:val="left"/>
+      <w:pPr>
+        <w:ind w:left="720" w:hanging="360"/>
+      </w:pPr>
+      <w:rPr>
+        <w:rFonts w:hint="default"/>
+      </w:rPr>
+    </w:lvl>
+    <w:lvl w:ilvl="1" w:tplc="04160019" w:tentative="1">
+      <w:start w:val="1"/>
+      <w:numFmt w:val="lowerLetter"/>
+      <w:lvlText w:val="%2."/>
+      <w:lvlJc w:val="left"/>
+      <w:pPr>
+        <w:ind w:left="1440" w:hanging="360"/>
+      </w:pPr>
+    </w:lvl>
+    <w:lvl w:ilvl="2" w:tplc="0416001B" w:tentative="1">
+      <w:start w:val="1"/>
+      <w:numFmt w:val="lowerRoman"/>
+      <w:lvlText w:val="%3."/>
+      <w:lvlJc w:val="right"/>
+      <w:pPr>
+        <w:ind w:left="2160" w:hanging="180"/>
+      </w:pPr>
+    </w:lvl>
+    <w:lvl w:ilvl="3" w:tplc="0416000F" w:tentative="1">
+      <w:start w:val="1"/>
+      <w:numFmt w:val="decimal"/>
+      <w:lvlText w:val="%4."/>
+      <w:lvlJc w:val="left"/>
+      <w:pPr>
+        <w:ind w:left="2880" w:hanging="360"/>
+      </w:pPr>
+    </w:lvl>
+    <w:lvl w:ilvl="4" w:tplc="04160019" w:tentative="1">
+      <w:start w:val="1"/>
+      <w:numFmt w:val="lowerLetter"/>
+      <w:lvlText w:val="%5."/>
+      <w:lvlJc w:val="left"/>
+      <w:pPr>
+        <w:ind w:left="3600" w:hanging="360"/>
+      </w:pPr>
+    </w:lvl>
+    <w:lvl w:ilvl="5" w:tplc="0416001B" w:tentative="1">
+      <w:start w:val="1"/>
+      <w:numFmt w:val="lowerRoman"/>
+      <w:lvlText w:val="%6."/>
+      <w:lvlJc w:val="right"/>
+      <w:pPr>
+        <w:ind w:left="4320" w:hanging="180"/>
+      </w:pPr>
+    </w:lvl>
+    <w:lvl w:ilvl="6" w:tplc="0416000F" w:tentative="1">
+      <w:start w:val="1"/>
+      <w:numFmt w:val="decimal"/>
+      <w:lvlText w:val="%7."/>
+      <w:lvlJc w:val="left"/>
+      <w:pPr>
+        <w:ind w:left="5040" w:hanging="360"/>
+      </w:pPr>
+    </w:lvl>
+    <w:lvl w:ilvl="7" w:tplc="04160019" w:tentative="1">
+      <w:start w:val="1"/>
+      <w:numFmt w:val="lowerLetter"/>
+      <w:lvlText w:val="%8."/>
+      <w:lvlJc w:val="left"/>
+      <w:pPr>
+        <w:ind w:left="5760" w:hanging="360"/>
+      </w:pPr>
+    </w:lvl>
+    <w:lvl w:ilvl="8" w:tplc="0416001B" w:tentative="1">
+      <w:start w:val="1"/>
+      <w:numFmt w:val="lowerRoman"/>
+      <w:lvlText w:val="%9."/>
+      <w:lvlJc w:val="right"/>
+      <w:pPr>
+        <w:ind w:left="6480" w:hanging="180"/>
+      </w:pPr>
+    </w:lvl>
+  </w:abstractNum>
+  <w:abstractNum w:abstractNumId="29" w15:restartNumberingAfterBreak="0">
     <w:nsid w:val="5ACB7926"/>
     <w:multiLevelType w:val="hybridMultilevel"/>
     <w:tmpl w:val="045A2962"/>
@@ -3155,10 +3708,10 @@
       </w:rPr>
     </w:lvl>
   </w:abstractNum>
-  <w:abstractNum w:abstractNumId="26" w15:restartNumberingAfterBreak="0">
+  <w:abstractNum w:abstractNumId="30" w15:restartNumberingAfterBreak="0">
     <w:nsid w:val="61EC5FF7"/>
     <w:multiLevelType w:val="hybridMultilevel"/>
-    <w:tmpl w:val="AFF022C6"/>
+    <w:tmpl w:val="0E74EE30"/>
     <w:lvl w:ilvl="0" w:tplc="0416000F">
       <w:start w:val="1"/>
       <w:numFmt w:val="decimal"/>
@@ -3244,7 +3797,7 @@
       </w:pPr>
     </w:lvl>
   </w:abstractNum>
-  <w:abstractNum w:abstractNumId="27" w15:restartNumberingAfterBreak="0">
+  <w:abstractNum w:abstractNumId="31" w15:restartNumberingAfterBreak="0">
     <w:nsid w:val="65954494"/>
     <w:multiLevelType w:val="hybridMultilevel"/>
     <w:tmpl w:val="347AAC6E"/>
@@ -3331,10 +3884,10 @@
     </w:lvl>
   </w:abstractNum>
   <w:num w:numId="1">
-    <w:abstractNumId w:val="16"/>
+    <w:abstractNumId w:val="17"/>
   </w:num>
   <w:num w:numId="2">
-    <w:abstractNumId w:val="16"/>
+    <w:abstractNumId w:val="17"/>
     <w:lvlOverride w:ilvl="0">
       <w:startOverride w:val="1"/>
     </w:lvlOverride>
@@ -3364,40 +3917,40 @@
     </w:lvlOverride>
   </w:num>
   <w:num w:numId="3">
-    <w:abstractNumId w:val="16"/>
+    <w:abstractNumId w:val="17"/>
   </w:num>
   <w:num w:numId="4">
-    <w:abstractNumId w:val="16"/>
+    <w:abstractNumId w:val="17"/>
   </w:num>
   <w:num w:numId="5">
-    <w:abstractNumId w:val="16"/>
+    <w:abstractNumId w:val="17"/>
   </w:num>
   <w:num w:numId="6">
-    <w:abstractNumId w:val="16"/>
+    <w:abstractNumId w:val="17"/>
   </w:num>
   <w:num w:numId="7">
-    <w:abstractNumId w:val="16"/>
+    <w:abstractNumId w:val="17"/>
   </w:num>
   <w:num w:numId="8">
-    <w:abstractNumId w:val="16"/>
+    <w:abstractNumId w:val="17"/>
   </w:num>
   <w:num w:numId="9">
-    <w:abstractNumId w:val="16"/>
+    <w:abstractNumId w:val="17"/>
   </w:num>
   <w:num w:numId="10">
-    <w:abstractNumId w:val="16"/>
+    <w:abstractNumId w:val="17"/>
   </w:num>
   <w:num w:numId="11">
-    <w:abstractNumId w:val="16"/>
+    <w:abstractNumId w:val="17"/>
   </w:num>
   <w:num w:numId="12">
-    <w:abstractNumId w:val="16"/>
+    <w:abstractNumId w:val="17"/>
   </w:num>
   <w:num w:numId="13">
     <w:abstractNumId w:val="10"/>
   </w:num>
   <w:num w:numId="14">
-    <w:abstractNumId w:val="24"/>
+    <w:abstractNumId w:val="27"/>
   </w:num>
   <w:num w:numId="15">
     <w:abstractNumId w:val="11"/>
@@ -3439,40 +3992,52 @@
     <w:abstractNumId w:val="14"/>
   </w:num>
   <w:num w:numId="28">
-    <w:abstractNumId w:val="17"/>
+    <w:abstractNumId w:val="18"/>
   </w:num>
   <w:num w:numId="29">
-    <w:abstractNumId w:val="22"/>
+    <w:abstractNumId w:val="25"/>
   </w:num>
   <w:num w:numId="30">
-    <w:abstractNumId w:val="18"/>
+    <w:abstractNumId w:val="20"/>
   </w:num>
   <w:num w:numId="31">
-    <w:abstractNumId w:val="25"/>
+    <w:abstractNumId w:val="29"/>
   </w:num>
   <w:num w:numId="32">
-    <w:abstractNumId w:val="23"/>
+    <w:abstractNumId w:val="26"/>
   </w:num>
   <w:num w:numId="33">
     <w:abstractNumId w:val="13"/>
   </w:num>
   <w:num w:numId="34">
+    <w:abstractNumId w:val="16"/>
+  </w:num>
+  <w:num w:numId="35">
+    <w:abstractNumId w:val="21"/>
+  </w:num>
+  <w:num w:numId="36">
+    <w:abstractNumId w:val="24"/>
+  </w:num>
+  <w:num w:numId="37">
+    <w:abstractNumId w:val="31"/>
+  </w:num>
+  <w:num w:numId="38">
+    <w:abstractNumId w:val="23"/>
+  </w:num>
+  <w:num w:numId="39">
+    <w:abstractNumId w:val="30"/>
+  </w:num>
+  <w:num w:numId="40">
     <w:abstractNumId w:val="15"/>
   </w:num>
-  <w:num w:numId="35">
+  <w:num w:numId="41">
+    <w:abstractNumId w:val="28"/>
+  </w:num>
+  <w:num w:numId="42">
     <w:abstractNumId w:val="19"/>
   </w:num>
-  <w:num w:numId="36">
-    <w:abstractNumId w:val="21"/>
-  </w:num>
-  <w:num w:numId="37">
-    <w:abstractNumId w:val="27"/>
-  </w:num>
-  <w:num w:numId="38">
-    <w:abstractNumId w:val="20"/>
-  </w:num>
-  <w:num w:numId="39">
-    <w:abstractNumId w:val="26"/>
+  <w:num w:numId="43">
+    <w:abstractNumId w:val="22"/>
   </w:num>
 </w:numbering>
 </file>
@@ -5101,15 +5666,6 @@
 </file>
 
 <file path=customXml/item1.xml><?xml version="1.0" encoding="utf-8"?>
-<?mso-contentType ?>
-<FormTemplates xmlns="http://schemas.microsoft.com/sharepoint/v3/contenttype/forms">
-  <Display>DocumentLibraryForm</Display>
-  <Edit>AssetEditForm</Edit>
-  <New>DocumentLibraryForm</New>
-</FormTemplates>
-</file>
-
-<file path=customXml/item2.xml><?xml version="1.0" encoding="utf-8"?>
 <p:properties xmlns:p="http://schemas.microsoft.com/office/2006/metadata/properties" xmlns:xsi="http://www.w3.org/2001/XMLSchema-instance" xmlns:pc="http://schemas.microsoft.com/office/infopath/2007/PartnerControls">
   <documentManagement>
     <APDescription xmlns="4873beb7-5857-4685-be1f-d57550cc96cc" xsi:nil="true"/>
@@ -5233,6 +5789,15 @@
     <UANotes xmlns="4873beb7-5857-4685-be1f-d57550cc96cc" xsi:nil="true"/>
   </documentManagement>
 </p:properties>
+</file>
+
+<file path=customXml/item2.xml><?xml version="1.0" encoding="utf-8"?>
+<?mso-contentType ?>
+<FormTemplates xmlns="http://schemas.microsoft.com/sharepoint/v3/contenttype/forms">
+  <Display>DocumentLibraryForm</Display>
+  <Edit>AssetEditForm</Edit>
+  <New>DocumentLibraryForm</New>
+</FormTemplates>
 </file>
 
 <file path=customXml/item3.xml><?xml version="1.0" encoding="utf-8"?>
@@ -6280,19 +6845,19 @@
 </file>
 
 <file path=customXml/itemProps1.xml><?xml version="1.0" encoding="utf-8"?>
-<ds:datastoreItem xmlns:ds="http://schemas.openxmlformats.org/officeDocument/2006/customXml" ds:itemID="{499EA1EC-B023-4266-9865-E1EDA122A8C9}">
+<ds:datastoreItem xmlns:ds="http://schemas.openxmlformats.org/officeDocument/2006/customXml" ds:itemID="{63671810-3EF7-4C8E-BCBA-248ABE2BAB39}">
   <ds:schemaRefs>
-    <ds:schemaRef ds:uri="http://schemas.microsoft.com/sharepoint/v3/contenttype/forms"/>
+    <ds:schemaRef ds:uri="http://schemas.microsoft.com/office/2006/metadata/properties"/>
+    <ds:schemaRef ds:uri="http://schemas.microsoft.com/office/infopath/2007/PartnerControls"/>
+    <ds:schemaRef ds:uri="4873beb7-5857-4685-be1f-d57550cc96cc"/>
   </ds:schemaRefs>
 </ds:datastoreItem>
 </file>
 
 <file path=customXml/itemProps2.xml><?xml version="1.0" encoding="utf-8"?>
-<ds:datastoreItem xmlns:ds="http://schemas.openxmlformats.org/officeDocument/2006/customXml" ds:itemID="{63671810-3EF7-4C8E-BCBA-248ABE2BAB39}">
+<ds:datastoreItem xmlns:ds="http://schemas.openxmlformats.org/officeDocument/2006/customXml" ds:itemID="{499EA1EC-B023-4266-9865-E1EDA122A8C9}">
   <ds:schemaRefs>
-    <ds:schemaRef ds:uri="http://schemas.microsoft.com/office/2006/metadata/properties"/>
-    <ds:schemaRef ds:uri="http://schemas.microsoft.com/office/infopath/2007/PartnerControls"/>
-    <ds:schemaRef ds:uri="4873beb7-5857-4685-be1f-d57550cc96cc"/>
+    <ds:schemaRef ds:uri="http://schemas.microsoft.com/sharepoint/v3/contenttype/forms"/>
   </ds:schemaRefs>
 </ds:datastoreItem>
 </file>
@@ -6316,7 +6881,7 @@
 </file>
 
 <file path=customXml/itemProps4.xml><?xml version="1.0" encoding="utf-8"?>
-<ds:datastoreItem xmlns:ds="http://schemas.openxmlformats.org/officeDocument/2006/customXml" ds:itemID="{EED2646A-DD17-413F-8CD4-A8F8EE4EB831}">
+<ds:datastoreItem xmlns:ds="http://schemas.openxmlformats.org/officeDocument/2006/customXml" ds:itemID="{93512E34-946E-4B13-B575-6283E954771B}">
   <ds:schemaRefs>
     <ds:schemaRef ds:uri="http://schemas.openxmlformats.org/officeDocument/2006/bibliography"/>
   </ds:schemaRefs>

</xml_diff>